<commit_message>
Dodano još scenarija u file Scenarij
</commit_message>
<xml_diff>
--- a/Scenarij.docx
+++ b/Scenarij.docx
@@ -1,21 +1,33 @@
 
 <file path=word/document.xml><?xml version="1.0" encoding="utf-8"?>
-<w:document xmlns:wpc="http://schemas.microsoft.com/office/word/2010/wordprocessingCanvas" xmlns:mc="http://schemas.openxmlformats.org/markup-compatibility/2006" xmlns:o="urn:schemas-microsoft-com:office:office" xmlns:r="http://schemas.openxmlformats.org/officeDocument/2006/relationships" xmlns:m="http://schemas.openxmlformats.org/officeDocument/2006/math" xmlns:v="urn:schemas-microsoft-com:vml" xmlns:wp14="http://schemas.microsoft.com/office/word/2010/wordprocessingDrawing" xmlns:wp="http://schemas.openxmlformats.org/drawingml/2006/wordprocessingDrawing" xmlns:w10="urn:schemas-microsoft-com:office:word" xmlns:w="http://schemas.openxmlformats.org/wordprocessingml/2006/main" xmlns:w14="http://schemas.microsoft.com/office/word/2010/wordml" xmlns:wpg="http://schemas.microsoft.com/office/word/2010/wordprocessingGroup" xmlns:wpi="http://schemas.microsoft.com/office/word/2010/wordprocessingInk" xmlns:wne="http://schemas.microsoft.com/office/word/2006/wordml" xmlns:wps="http://schemas.microsoft.com/office/word/2010/wordprocessingShape" mc:Ignorable="w14 wp14">
+<w:document xmlns:ve="http://schemas.openxmlformats.org/markup-compatibility/2006" xmlns:o="urn:schemas-microsoft-com:office:office" xmlns:r="http://schemas.openxmlformats.org/officeDocument/2006/relationships" xmlns:m="http://schemas.openxmlformats.org/officeDocument/2006/math" xmlns:v="urn:schemas-microsoft-com:vml" xmlns:wp="http://schemas.openxmlformats.org/drawingml/2006/wordprocessingDrawing" xmlns:w10="urn:schemas-microsoft-com:office:word" xmlns:w="http://schemas.openxmlformats.org/wordprocessingml/2006/main" xmlns:wne="http://schemas.microsoft.com/office/word/2006/wordml">
   <w:body>
     <w:p>
       <w:pPr>
         <w:rPr>
-          <w:lang w:val="bs-Latn-BA"/>
-        </w:rPr>
-      </w:pPr>
-      <w:r>
-        <w:rPr>
+          <w:b/>
+          <w:i/>
+          <w:sz w:val="24"/>
+          <w:u w:val="single"/>
+          <w:lang w:val="bs-Latn-BA"/>
+        </w:rPr>
+      </w:pPr>
+      <w:r>
+        <w:rPr>
+          <w:b/>
+          <w:i/>
+          <w:sz w:val="24"/>
+          <w:u w:val="single"/>
           <w:lang w:val="bs-Latn-BA"/>
         </w:rPr>
         <w:t>Scenarij</w:t>
       </w:r>
       <w:r>
         <w:rPr>
+          <w:b/>
+          <w:i/>
+          <w:sz w:val="24"/>
+          <w:u w:val="single"/>
           <w:lang w:val="bs-Latn-BA"/>
         </w:rPr>
         <w:t xml:space="preserve"> 1.</w:t>
@@ -29,6 +41,7 @@
       </w:pPr>
       <w:r>
         <w:rPr>
+          <w:i/>
           <w:u w:val="single"/>
           <w:lang w:val="bs-Latn-BA"/>
         </w:rPr>
@@ -49,6 +62,7 @@
       </w:pPr>
       <w:r>
         <w:rPr>
+          <w:i/>
           <w:u w:val="single"/>
           <w:lang w:val="bs-Latn-BA"/>
         </w:rPr>
@@ -99,6 +113,7 @@
       </w:pPr>
       <w:r>
         <w:rPr>
+          <w:i/>
           <w:u w:val="single"/>
           <w:lang w:val="bs-Latn-BA"/>
         </w:rPr>
@@ -125,6 +140,7 @@
       </w:pPr>
       <w:r>
         <w:rPr>
+          <w:i/>
           <w:u w:val="single"/>
           <w:lang w:val="bs-Latn-BA"/>
         </w:rPr>
@@ -145,6 +161,7 @@
       </w:pPr>
       <w:r>
         <w:rPr>
+          <w:i/>
           <w:u w:val="single"/>
           <w:lang w:val="bs-Latn-BA"/>
         </w:rPr>
@@ -160,12 +177,16 @@
     <w:p>
       <w:pPr>
         <w:rPr>
-          <w:u w:val="single"/>
-          <w:lang w:val="bs-Latn-BA"/>
-        </w:rPr>
-      </w:pPr>
-      <w:r>
-        <w:rPr>
+          <w:b/>
+          <w:i/>
+          <w:u w:val="single"/>
+          <w:lang w:val="bs-Latn-BA"/>
+        </w:rPr>
+      </w:pPr>
+      <w:r>
+        <w:rPr>
+          <w:b/>
+          <w:i/>
           <w:u w:val="single"/>
           <w:lang w:val="bs-Latn-BA"/>
         </w:rPr>
@@ -176,7 +197,7 @@
       <w:tblPr>
         <w:tblStyle w:val="TableGrid"/>
         <w:tblW w:w="0" w:type="auto"/>
-        <w:tblLook w:val="04A0" w:firstRow="1" w:lastRow="0" w:firstColumn="1" w:lastColumn="0" w:noHBand="0" w:noVBand="1"/>
+        <w:tblLook w:val="04A0"/>
       </w:tblPr>
       <w:tblGrid>
         <w:gridCol w:w="4788"/>
@@ -192,6 +213,50 @@
           </w:tcPr>
           <w:p>
             <w:pPr>
+              <w:jc w:val="center"/>
+              <w:rPr>
+                <w:b/>
+                <w:lang w:val="bs-Latn-BA"/>
+              </w:rPr>
+            </w:pPr>
+            <w:r>
+              <w:rPr>
+                <w:b/>
+                <w:lang w:val="bs-Latn-BA"/>
+              </w:rPr>
+              <w:t>Korisnik</w:t>
+            </w:r>
+          </w:p>
+        </w:tc>
+        <w:tc>
+          <w:tcPr>
+            <w:tcW w:w="4788" w:type="dxa"/>
+          </w:tcPr>
+          <w:p>
+            <w:pPr>
+              <w:jc w:val="center"/>
+              <w:rPr>
+                <w:b/>
+                <w:lang w:val="bs-Latn-BA"/>
+              </w:rPr>
+            </w:pPr>
+            <w:r>
+              <w:rPr>
+                <w:b/>
+                <w:lang w:val="bs-Latn-BA"/>
+              </w:rPr>
+              <w:t>Residence Inn</w:t>
+            </w:r>
+          </w:p>
+        </w:tc>
+      </w:tr>
+      <w:tr>
+        <w:tc>
+          <w:tcPr>
+            <w:tcW w:w="4788" w:type="dxa"/>
+          </w:tcPr>
+          <w:p>
+            <w:pPr>
               <w:rPr>
                 <w:u w:val="single"/>
                 <w:lang w:val="bs-Latn-BA"/>
@@ -199,13 +264,33 @@
             </w:pPr>
             <w:r>
               <w:rPr>
+                <w:lang w:val="bs-Latn-BA"/>
+              </w:rPr>
+              <w:t>1. Pristupanje poljima za unos informacija o smještaju</w:t>
+            </w:r>
+          </w:p>
+        </w:tc>
+        <w:tc>
+          <w:tcPr>
+            <w:tcW w:w="4788" w:type="dxa"/>
+          </w:tcPr>
+          <w:p>
+            <w:pPr>
+              <w:rPr>
                 <w:u w:val="single"/>
                 <w:lang w:val="bs-Latn-BA"/>
               </w:rPr>
-              <w:t>Korisnik</w:t>
-            </w:r>
-          </w:p>
-        </w:tc>
+            </w:pPr>
+            <w:r>
+              <w:rPr>
+                <w:lang w:val="bs-Latn-BA"/>
+              </w:rPr>
+              <w:t>2. Stavljanje fokusa korisnika na polja za unos</w:t>
+            </w:r>
+          </w:p>
+        </w:tc>
+      </w:tr>
+      <w:tr>
         <w:tc>
           <w:tcPr>
             <w:tcW w:w="4788" w:type="dxa"/>
@@ -219,11 +304,23 @@
             </w:pPr>
             <w:r>
               <w:rPr>
+                <w:lang w:val="bs-Latn-BA"/>
+              </w:rPr>
+              <w:t>3. Unos svih informacija o smještaju</w:t>
+            </w:r>
+          </w:p>
+        </w:tc>
+        <w:tc>
+          <w:tcPr>
+            <w:tcW w:w="4788" w:type="dxa"/>
+          </w:tcPr>
+          <w:p>
+            <w:pPr>
+              <w:rPr>
                 <w:u w:val="single"/>
                 <w:lang w:val="bs-Latn-BA"/>
               </w:rPr>
-              <w:t>Residence Inn</w:t>
-            </w:r>
+            </w:pPr>
           </w:p>
         </w:tc>
       </w:tr>
@@ -243,14 +340,27 @@
               <w:rPr>
                 <w:lang w:val="bs-Latn-BA"/>
               </w:rPr>
-              <w:t>1. Pristupanje poljima za unos informacija o smještaju</w:t>
-            </w:r>
-          </w:p>
-        </w:tc>
-        <w:tc>
-          <w:tcPr>
-            <w:tcW w:w="4788" w:type="dxa"/>
-          </w:tcPr>
+              <w:t>4. Potvrda unesenih informacija klikom na button "Pretraga"</w:t>
+            </w:r>
+          </w:p>
+        </w:tc>
+        <w:tc>
+          <w:tcPr>
+            <w:tcW w:w="4788" w:type="dxa"/>
+          </w:tcPr>
+          <w:p>
+            <w:pPr>
+              <w:rPr>
+                <w:lang w:val="bs-Latn-BA"/>
+              </w:rPr>
+            </w:pPr>
+            <w:r>
+              <w:rPr>
+                <w:lang w:val="bs-Latn-BA"/>
+              </w:rPr>
+              <w:t xml:space="preserve">5. Sistem vrši pretragu i prikazuje smještaje koji zadovoljavaju unesene informacije; </w:t>
+            </w:r>
+          </w:p>
           <w:p>
             <w:pPr>
               <w:rPr>
@@ -258,12 +368,6 @@
                 <w:lang w:val="bs-Latn-BA"/>
               </w:rPr>
             </w:pPr>
-            <w:r>
-              <w:rPr>
-                <w:lang w:val="bs-Latn-BA"/>
-              </w:rPr>
-              <w:t>2. Stavljanje fokusa korisnika na polja za unos</w:t>
-            </w:r>
           </w:p>
         </w:tc>
       </w:tr>
@@ -279,12 +383,6 @@
                 <w:lang w:val="bs-Latn-BA"/>
               </w:rPr>
             </w:pPr>
-            <w:r>
-              <w:rPr>
-                <w:lang w:val="bs-Latn-BA"/>
-              </w:rPr>
-              <w:t>3. Unos svih informacija o smještaju</w:t>
-            </w:r>
           </w:p>
         </w:tc>
         <w:tc>
@@ -298,6 +396,12 @@
                 <w:lang w:val="bs-Latn-BA"/>
               </w:rPr>
             </w:pPr>
+            <w:r>
+              <w:rPr>
+                <w:lang w:val="bs-Latn-BA"/>
+              </w:rPr>
+              <w:t>"; 6. Korisnik ima mogućnost pregleda prikazanih smještaja</w:t>
+            </w:r>
           </w:p>
         </w:tc>
       </w:tr>
@@ -317,27 +421,14 @@
               <w:rPr>
                 <w:lang w:val="bs-Latn-BA"/>
               </w:rPr>
-              <w:t>4. Potvrda unesenih informacija klikom na button "Pretraga"</w:t>
-            </w:r>
-          </w:p>
-        </w:tc>
-        <w:tc>
-          <w:tcPr>
-            <w:tcW w:w="4788" w:type="dxa"/>
-          </w:tcPr>
-          <w:p>
-            <w:pPr>
-              <w:rPr>
-                <w:lang w:val="bs-Latn-BA"/>
-              </w:rPr>
-            </w:pPr>
-            <w:r>
-              <w:rPr>
-                <w:lang w:val="bs-Latn-BA"/>
-              </w:rPr>
-              <w:t xml:space="preserve">5. Sistem vrši pretragu i prikazuje smještaje koji zadovoljavaju unesene informacije; </w:t>
-            </w:r>
-          </w:p>
+              <w:t>7. Korisnik ima mogućnost ažuriranja kriterija i postupak se vraća na korak 4.</w:t>
+            </w:r>
+          </w:p>
+        </w:tc>
+        <w:tc>
+          <w:tcPr>
+            <w:tcW w:w="4788" w:type="dxa"/>
+          </w:tcPr>
           <w:p>
             <w:pPr>
               <w:rPr>
@@ -348,74 +439,6 @@
           </w:p>
         </w:tc>
       </w:tr>
-      <w:tr>
-        <w:tc>
-          <w:tcPr>
-            <w:tcW w:w="4788" w:type="dxa"/>
-          </w:tcPr>
-          <w:p>
-            <w:pPr>
-              <w:rPr>
-                <w:u w:val="single"/>
-                <w:lang w:val="bs-Latn-BA"/>
-              </w:rPr>
-            </w:pPr>
-          </w:p>
-        </w:tc>
-        <w:tc>
-          <w:tcPr>
-            <w:tcW w:w="4788" w:type="dxa"/>
-          </w:tcPr>
-          <w:p>
-            <w:pPr>
-              <w:rPr>
-                <w:u w:val="single"/>
-                <w:lang w:val="bs-Latn-BA"/>
-              </w:rPr>
-            </w:pPr>
-            <w:r>
-              <w:rPr>
-                <w:lang w:val="bs-Latn-BA"/>
-              </w:rPr>
-              <w:t>"; 6. Korisnik ima mogućnost pregleda prikazanih smještaja</w:t>
-            </w:r>
-          </w:p>
-        </w:tc>
-      </w:tr>
-      <w:tr>
-        <w:tc>
-          <w:tcPr>
-            <w:tcW w:w="4788" w:type="dxa"/>
-          </w:tcPr>
-          <w:p>
-            <w:pPr>
-              <w:rPr>
-                <w:u w:val="single"/>
-                <w:lang w:val="bs-Latn-BA"/>
-              </w:rPr>
-            </w:pPr>
-            <w:r>
-              <w:rPr>
-                <w:lang w:val="bs-Latn-BA"/>
-              </w:rPr>
-              <w:t>7. Korisnik ima mogućnost ažuriranja kriterija i postupak se vraća na korak 4.</w:t>
-            </w:r>
-          </w:p>
-        </w:tc>
-        <w:tc>
-          <w:tcPr>
-            <w:tcW w:w="4788" w:type="dxa"/>
-          </w:tcPr>
-          <w:p>
-            <w:pPr>
-              <w:rPr>
-                <w:u w:val="single"/>
-                <w:lang w:val="bs-Latn-BA"/>
-              </w:rPr>
-            </w:pPr>
-          </w:p>
-        </w:tc>
-      </w:tr>
     </w:tbl>
     <w:p>
       <w:pPr>
@@ -432,6 +455,7 @@
       </w:pPr>
       <w:r>
         <w:rPr>
+          <w:i/>
           <w:u w:val="single"/>
           <w:lang w:val="bs-Latn-BA"/>
         </w:rPr>
@@ -470,6 +494,7 @@
       </w:pPr>
       <w:r>
         <w:rPr>
+          <w:i/>
           <w:u w:val="single"/>
           <w:lang w:val="bs-Latn-BA"/>
         </w:rPr>
@@ -492,6 +517,7 @@
       <w:pPr>
         <w:rPr>
           <w:b/>
+          <w:i/>
           <w:u w:val="single"/>
           <w:lang w:val="bs-Latn-BA"/>
         </w:rPr>
@@ -499,6 +525,7 @@
       <w:r>
         <w:rPr>
           <w:b/>
+          <w:i/>
           <w:u w:val="single"/>
           <w:lang w:val="bs-Latn-BA"/>
         </w:rPr>
@@ -509,7 +536,7 @@
       <w:tblPr>
         <w:tblStyle w:val="TableGrid"/>
         <w:tblW w:w="0" w:type="auto"/>
-        <w:tblLook w:val="04A0" w:firstRow="1" w:lastRow="0" w:firstColumn="1" w:lastColumn="0" w:noHBand="0" w:noVBand="1"/>
+        <w:tblLook w:val="04A0"/>
       </w:tblPr>
       <w:tblGrid>
         <w:gridCol w:w="4788"/>
@@ -522,6 +549,49 @@
           </w:tcPr>
           <w:p>
             <w:pPr>
+              <w:jc w:val="center"/>
+              <w:rPr>
+                <w:b/>
+                <w:lang w:val="bs-Latn-BA"/>
+              </w:rPr>
+            </w:pPr>
+            <w:r>
+              <w:rPr>
+                <w:b/>
+                <w:lang w:val="bs-Latn-BA"/>
+              </w:rPr>
+              <w:t>Korisnik</w:t>
+            </w:r>
+          </w:p>
+        </w:tc>
+        <w:tc>
+          <w:tcPr>
+            <w:tcW w:w="4788" w:type="dxa"/>
+          </w:tcPr>
+          <w:p>
+            <w:pPr>
+              <w:jc w:val="center"/>
+              <w:rPr>
+                <w:lang w:val="bs-Latn-BA"/>
+              </w:rPr>
+            </w:pPr>
+            <w:r>
+              <w:rPr>
+                <w:b/>
+                <w:lang w:val="bs-Latn-BA"/>
+              </w:rPr>
+              <w:t>Residence Inn</w:t>
+            </w:r>
+          </w:p>
+        </w:tc>
+      </w:tr>
+      <w:tr>
+        <w:tc>
+          <w:tcPr>
+            <w:tcW w:w="4788" w:type="dxa"/>
+          </w:tcPr>
+          <w:p>
+            <w:pPr>
               <w:rPr>
                 <w:b/>
                 <w:u w:val="single"/>
@@ -530,36 +600,54 @@
             </w:pPr>
             <w:r>
               <w:rPr>
+                <w:lang w:val="bs-Latn-BA"/>
+              </w:rPr>
+              <w:t>1.  Potvrda unesenih informacija klikom na button "Pretraga"</w:t>
+            </w:r>
+          </w:p>
+        </w:tc>
+        <w:tc>
+          <w:tcPr>
+            <w:tcW w:w="4788" w:type="dxa"/>
+          </w:tcPr>
+          <w:p>
+            <w:pPr>
+              <w:rPr>
                 <w:b/>
                 <w:u w:val="single"/>
                 <w:lang w:val="bs-Latn-BA"/>
               </w:rPr>
-              <w:t>Korisnik</w:t>
-            </w:r>
-          </w:p>
-        </w:tc>
-        <w:tc>
-          <w:tcPr>
-            <w:tcW w:w="4788" w:type="dxa"/>
-          </w:tcPr>
-          <w:p>
-            <w:pPr>
-              <w:rPr>
-                <w:lang w:val="bs-Latn-BA"/>
-              </w:rPr>
-            </w:pPr>
-            <w:r>
+            </w:pPr>
+            <w:r>
+              <w:rPr>
+                <w:lang w:val="bs-Latn-BA"/>
+              </w:rPr>
+              <w:t xml:space="preserve"> 2. Sistem vrši pretragu i prikazuje smještaje koji zadovoljavaju unesene informacije</w:t>
+            </w:r>
+          </w:p>
+        </w:tc>
+      </w:tr>
+      <w:tr>
+        <w:tc>
+          <w:tcPr>
+            <w:tcW w:w="4788" w:type="dxa"/>
+          </w:tcPr>
+          <w:p>
+            <w:pPr>
               <w:rPr>
                 <w:b/>
                 <w:u w:val="single"/>
                 <w:lang w:val="bs-Latn-BA"/>
               </w:rPr>
-              <w:t>Residence Inn</w:t>
-            </w:r>
-          </w:p>
-        </w:tc>
-      </w:tr>
-      <w:tr>
+            </w:pPr>
+            <w:r>
+              <w:rPr>
+                <w:lang w:val="bs-Latn-BA"/>
+              </w:rPr>
+              <w:t>3. Korisnik ima mogućnost pregleda prikazanih smještaja</w:t>
+            </w:r>
+          </w:p>
+        </w:tc>
         <w:tc>
           <w:tcPr>
             <w:tcW w:w="4788" w:type="dxa"/>
@@ -572,14 +660,10 @@
                 <w:lang w:val="bs-Latn-BA"/>
               </w:rPr>
             </w:pPr>
-            <w:r>
-              <w:rPr>
-                <w:lang w:val="bs-Latn-BA"/>
-              </w:rPr>
-              <w:t>1.  Potvrda unesenih informacija klikom na button "Pretraga"</w:t>
-            </w:r>
-          </w:p>
-        </w:tc>
+          </w:p>
+        </w:tc>
+      </w:tr>
+      <w:tr>
         <w:tc>
           <w:tcPr>
             <w:tcW w:w="4788" w:type="dxa"/>
@@ -596,12 +680,10 @@
               <w:rPr>
                 <w:lang w:val="bs-Latn-BA"/>
               </w:rPr>
-              <w:t xml:space="preserve"> 2. Sistem vrši pretragu i prikazuje smještaje koji zadovoljavaju unesene informacije</w:t>
-            </w:r>
-          </w:p>
-        </w:tc>
-      </w:tr>
-      <w:tr>
+              <w:t>4. Korisnik naknadno unosi dodatne kriterije</w:t>
+            </w:r>
+          </w:p>
+        </w:tc>
         <w:tc>
           <w:tcPr>
             <w:tcW w:w="4788" w:type="dxa"/>
@@ -614,14 +696,10 @@
                 <w:lang w:val="bs-Latn-BA"/>
               </w:rPr>
             </w:pPr>
-            <w:r>
-              <w:rPr>
-                <w:lang w:val="bs-Latn-BA"/>
-              </w:rPr>
-              <w:t>3. Korisnik ima mogućnost pregleda prikazanih smještaja</w:t>
-            </w:r>
-          </w:p>
-        </w:tc>
+          </w:p>
+        </w:tc>
+      </w:tr>
+      <w:tr>
         <w:tc>
           <w:tcPr>
             <w:tcW w:w="4788" w:type="dxa"/>
@@ -636,8 +714,6 @@
             </w:pPr>
           </w:p>
         </w:tc>
-      </w:tr>
-      <w:tr>
         <w:tc>
           <w:tcPr>
             <w:tcW w:w="4788" w:type="dxa"/>
@@ -654,7 +730,27 @@
               <w:rPr>
                 <w:lang w:val="bs-Latn-BA"/>
               </w:rPr>
-              <w:t>4. Korisnik naknadno unosi dodatne kriterije</w:t>
+              <w:t>5. Sistem na osnovu unesenih dodatnih kriterija vrši filtriranje već nađenih smještaja</w:t>
+            </w:r>
+          </w:p>
+        </w:tc>
+      </w:tr>
+      <w:tr>
+        <w:tc>
+          <w:tcPr>
+            <w:tcW w:w="4788" w:type="dxa"/>
+          </w:tcPr>
+          <w:p>
+            <w:pPr>
+              <w:rPr>
+                <w:lang w:val="bs-Latn-BA"/>
+              </w:rPr>
+            </w:pPr>
+            <w:r>
+              <w:rPr>
+                <w:lang w:val="bs-Latn-BA"/>
+              </w:rPr>
+              <w:t>6. Korisnik ima pregled filtriranih oglasa</w:t>
             </w:r>
           </w:p>
         </w:tc>
@@ -673,76 +769,6 @@
           </w:p>
         </w:tc>
       </w:tr>
-      <w:tr>
-        <w:tc>
-          <w:tcPr>
-            <w:tcW w:w="4788" w:type="dxa"/>
-          </w:tcPr>
-          <w:p>
-            <w:pPr>
-              <w:rPr>
-                <w:b/>
-                <w:u w:val="single"/>
-                <w:lang w:val="bs-Latn-BA"/>
-              </w:rPr>
-            </w:pPr>
-          </w:p>
-        </w:tc>
-        <w:tc>
-          <w:tcPr>
-            <w:tcW w:w="4788" w:type="dxa"/>
-          </w:tcPr>
-          <w:p>
-            <w:pPr>
-              <w:rPr>
-                <w:b/>
-                <w:u w:val="single"/>
-                <w:lang w:val="bs-Latn-BA"/>
-              </w:rPr>
-            </w:pPr>
-            <w:r>
-              <w:rPr>
-                <w:lang w:val="bs-Latn-BA"/>
-              </w:rPr>
-              <w:t>5. Sistem na osnovu unesenih dodatnih kriterija vrši filtriranje već nađenih smještaja</w:t>
-            </w:r>
-          </w:p>
-        </w:tc>
-      </w:tr>
-      <w:tr>
-        <w:tc>
-          <w:tcPr>
-            <w:tcW w:w="4788" w:type="dxa"/>
-          </w:tcPr>
-          <w:p>
-            <w:pPr>
-              <w:rPr>
-                <w:lang w:val="bs-Latn-BA"/>
-              </w:rPr>
-            </w:pPr>
-            <w:r>
-              <w:rPr>
-                <w:lang w:val="bs-Latn-BA"/>
-              </w:rPr>
-              <w:t>6. Korisnik ima pregled filtriranih oglasa</w:t>
-            </w:r>
-          </w:p>
-        </w:tc>
-        <w:tc>
-          <w:tcPr>
-            <w:tcW w:w="4788" w:type="dxa"/>
-          </w:tcPr>
-          <w:p>
-            <w:pPr>
-              <w:rPr>
-                <w:b/>
-                <w:u w:val="single"/>
-                <w:lang w:val="bs-Latn-BA"/>
-              </w:rPr>
-            </w:pPr>
-          </w:p>
-        </w:tc>
-      </w:tr>
     </w:tbl>
     <w:p>
       <w:pPr>
@@ -772,33 +798,55 @@
       </w:pPr>
       <w:r>
         <w:rPr>
+          <w:i/>
+          <w:u w:val="single"/>
           <w:lang w:val="bs-Latn-BA"/>
         </w:rPr>
         <w:lastRenderedPageBreak/>
-        <w:t xml:space="preserve">Alternativni tok 2: Korisnik unosi lokaciju i neki/e od dodatnih kriterija </w:t>
-      </w:r>
-    </w:p>
-    <w:p>
-      <w:pPr>
-        <w:rPr>
-          <w:lang w:val="bs-Latn-BA"/>
-        </w:rPr>
-      </w:pPr>
-      <w:r>
-        <w:rPr>
-          <w:lang w:val="bs-Latn-BA"/>
-        </w:rPr>
-        <w:t>Preduvjeti: Korisnik je na koraku 3. umjesto svih informacija unio samo neke od njih</w:t>
-      </w:r>
-    </w:p>
-    <w:p>
-      <w:pPr>
-        <w:rPr>
-          <w:lang w:val="bs-Latn-BA"/>
-        </w:rPr>
-      </w:pPr>
-      <w:r>
-        <w:rPr>
+        <w:t>Alternativni tok 2:</w:t>
+      </w:r>
+      <w:r>
+        <w:rPr>
+          <w:lang w:val="bs-Latn-BA"/>
+        </w:rPr>
+        <w:t xml:space="preserve"> Korisnik unosi lokaciju i neki/e od dodatnih kriterija </w:t>
+      </w:r>
+    </w:p>
+    <w:p>
+      <w:pPr>
+        <w:rPr>
+          <w:lang w:val="bs-Latn-BA"/>
+        </w:rPr>
+      </w:pPr>
+      <w:r>
+        <w:rPr>
+          <w:i/>
+          <w:u w:val="single"/>
+          <w:lang w:val="bs-Latn-BA"/>
+        </w:rPr>
+        <w:t>Preduvjeti:</w:t>
+      </w:r>
+      <w:r>
+        <w:rPr>
+          <w:lang w:val="bs-Latn-BA"/>
+        </w:rPr>
+        <w:t xml:space="preserve"> Korisnik je na koraku 3. umjesto svih informacija unio samo neke od njih</w:t>
+      </w:r>
+    </w:p>
+    <w:p>
+      <w:pPr>
+        <w:rPr>
+          <w:b/>
+          <w:i/>
+          <w:u w:val="single"/>
+          <w:lang w:val="bs-Latn-BA"/>
+        </w:rPr>
+      </w:pPr>
+      <w:r>
+        <w:rPr>
+          <w:b/>
+          <w:i/>
+          <w:u w:val="single"/>
           <w:lang w:val="bs-Latn-BA"/>
         </w:rPr>
         <w:t>Tok događaja:</w:t>
@@ -808,7 +856,7 @@
       <w:tblPr>
         <w:tblStyle w:val="TableGrid"/>
         <w:tblW w:w="0" w:type="auto"/>
-        <w:tblLook w:val="04A0" w:firstRow="1" w:lastRow="0" w:firstColumn="1" w:lastColumn="0" w:noHBand="0" w:noVBand="1"/>
+        <w:tblLook w:val="04A0"/>
       </w:tblPr>
       <w:tblGrid>
         <w:gridCol w:w="4788"/>
@@ -821,12 +869,15 @@
           </w:tcPr>
           <w:p>
             <w:pPr>
-              <w:rPr>
-                <w:lang w:val="bs-Latn-BA"/>
-              </w:rPr>
-            </w:pPr>
-            <w:r>
-              <w:rPr>
+              <w:jc w:val="center"/>
+              <w:rPr>
+                <w:b/>
+                <w:lang w:val="bs-Latn-BA"/>
+              </w:rPr>
+            </w:pPr>
+            <w:r>
+              <w:rPr>
+                <w:b/>
                 <w:lang w:val="bs-Latn-BA"/>
               </w:rPr>
               <w:t>Korisnik</w:t>
@@ -839,12 +890,15 @@
           </w:tcPr>
           <w:p>
             <w:pPr>
-              <w:rPr>
-                <w:lang w:val="bs-Latn-BA"/>
-              </w:rPr>
-            </w:pPr>
-            <w:r>
-              <w:rPr>
+              <w:jc w:val="center"/>
+              <w:rPr>
+                <w:b/>
+                <w:lang w:val="bs-Latn-BA"/>
+              </w:rPr>
+            </w:pPr>
+            <w:r>
+              <w:rPr>
+                <w:b/>
                 <w:lang w:val="bs-Latn-BA"/>
               </w:rPr>
               <w:t>Residence Inn</w:t>
@@ -945,6 +999,8 @@
       </w:pPr>
       <w:r>
         <w:rPr>
+          <w:i/>
+          <w:u w:val="single"/>
           <w:lang w:val="bs-Latn-BA"/>
         </w:rPr>
         <w:t>Alternativni tok 3</w:t>
@@ -952,15 +1008,25 @@
       <w:r>
         <w:rPr>
           <w:rStyle w:val="FootnoteReference"/>
+          <w:i/>
+          <w:u w:val="single"/>
           <w:lang w:val="bs-Latn-BA"/>
         </w:rPr>
         <w:footnoteReference w:id="1"/>
       </w:r>
       <w:r>
         <w:rPr>
-          <w:lang w:val="bs-Latn-BA"/>
-        </w:rPr>
-        <w:t xml:space="preserve">:  </w:t>
+          <w:i/>
+          <w:u w:val="single"/>
+          <w:lang w:val="bs-Latn-BA"/>
+        </w:rPr>
+        <w:t>:</w:t>
+      </w:r>
+      <w:r>
+        <w:rPr>
+          <w:lang w:val="bs-Latn-BA"/>
+        </w:rPr>
+        <w:t xml:space="preserve">  </w:t>
       </w:r>
       <w:r>
         <w:rPr>
@@ -977,22 +1043,38 @@
       </w:pPr>
       <w:r>
         <w:rPr>
-          <w:lang w:val="bs-Latn-BA"/>
-        </w:rPr>
-        <w:t>Preduvjet: Korisnik na koraku 3. unosi lokaciju glasovnim putem</w:t>
-      </w:r>
-    </w:p>
-    <w:p>
-      <w:pPr>
-        <w:rPr>
-          <w:lang w:val="bs-Latn-BA"/>
-        </w:rPr>
-      </w:pPr>
-      <w:r>
-        <w:rPr>
-          <w:lang w:val="bs-Latn-BA"/>
-        </w:rPr>
-        <w:t>Tok događaja: -</w:t>
+          <w:i/>
+          <w:u w:val="single"/>
+          <w:lang w:val="bs-Latn-BA"/>
+        </w:rPr>
+        <w:t>Preduvjet:</w:t>
+      </w:r>
+      <w:r>
+        <w:rPr>
+          <w:lang w:val="bs-Latn-BA"/>
+        </w:rPr>
+        <w:t xml:space="preserve"> Korisnik na koraku 3. unosi lokaciju glasovnim putem</w:t>
+      </w:r>
+    </w:p>
+    <w:p>
+      <w:pPr>
+        <w:rPr>
+          <w:lang w:val="bs-Latn-BA"/>
+        </w:rPr>
+      </w:pPr>
+      <w:r>
+        <w:rPr>
+          <w:i/>
+          <w:u w:val="single"/>
+          <w:lang w:val="bs-Latn-BA"/>
+        </w:rPr>
+        <w:t>Tok događaja:</w:t>
+      </w:r>
+      <w:r>
+        <w:rPr>
+          <w:lang w:val="bs-Latn-BA"/>
+        </w:rPr>
+        <w:t xml:space="preserve"> -</w:t>
       </w:r>
     </w:p>
     <w:p>
@@ -1011,11 +1093,19 @@
     <w:p>
       <w:pPr>
         <w:rPr>
-          <w:lang w:val="bs-Latn-BA"/>
-        </w:rPr>
-      </w:pPr>
-      <w:r>
-        <w:rPr>
+          <w:b/>
+          <w:i/>
+          <w:sz w:val="24"/>
+          <w:u w:val="single"/>
+          <w:lang w:val="bs-Latn-BA"/>
+        </w:rPr>
+      </w:pPr>
+      <w:r>
+        <w:rPr>
+          <w:b/>
+          <w:i/>
+          <w:sz w:val="24"/>
+          <w:u w:val="single"/>
           <w:lang w:val="bs-Latn-BA"/>
         </w:rPr>
         <w:lastRenderedPageBreak/>
@@ -1023,6 +1113,10 @@
       </w:r>
       <w:r>
         <w:rPr>
+          <w:b/>
+          <w:i/>
+          <w:sz w:val="24"/>
+          <w:u w:val="single"/>
           <w:lang w:val="bs-Latn-BA"/>
         </w:rPr>
         <w:t>.</w:t>
@@ -1036,9 +1130,17 @@
       </w:pPr>
       <w:r>
         <w:rPr>
-          <w:lang w:val="bs-Latn-BA"/>
-        </w:rPr>
-        <w:t xml:space="preserve">Naziv: </w:t>
+          <w:i/>
+          <w:u w:val="single"/>
+          <w:lang w:val="bs-Latn-BA"/>
+        </w:rPr>
+        <w:t>Naziv:</w:t>
+      </w:r>
+      <w:r>
+        <w:rPr>
+          <w:lang w:val="bs-Latn-BA"/>
+        </w:rPr>
+        <w:t xml:space="preserve"> </w:t>
       </w:r>
       <w:r>
         <w:rPr>
@@ -1061,9 +1163,17 @@
       </w:pPr>
       <w:r>
         <w:rPr>
-          <w:lang w:val="bs-Latn-BA"/>
-        </w:rPr>
-        <w:t xml:space="preserve">Opis: Korisnik unosi podatke za registraciju (e-mail, </w:t>
+          <w:i/>
+          <w:u w:val="single"/>
+          <w:lang w:val="bs-Latn-BA"/>
+        </w:rPr>
+        <w:t>Opis:</w:t>
+      </w:r>
+      <w:r>
+        <w:rPr>
+          <w:lang w:val="bs-Latn-BA"/>
+        </w:rPr>
+        <w:t xml:space="preserve"> Korisnik unosi podatke za registraciju (e-mail, </w:t>
       </w:r>
       <w:r>
         <w:rPr>
@@ -1080,32 +1190,54 @@
       </w:pPr>
       <w:r>
         <w:rPr>
-          <w:lang w:val="bs-Latn-BA"/>
-        </w:rPr>
-        <w:t>Glavni tok: Korisnik je ispravno unio sve podatke</w:t>
-      </w:r>
-    </w:p>
-    <w:p>
-      <w:pPr>
-        <w:rPr>
-          <w:lang w:val="bs-Latn-BA"/>
-        </w:rPr>
-      </w:pPr>
-      <w:r>
-        <w:rPr>
-          <w:lang w:val="bs-Latn-BA"/>
-        </w:rPr>
-        <w:t>Preduvjet: Korisnik ima pristup početnoj stranici i formi za registraciju</w:t>
-      </w:r>
-    </w:p>
-    <w:p>
-      <w:pPr>
-        <w:rPr>
-          <w:lang w:val="bs-Latn-BA"/>
-        </w:rPr>
-      </w:pPr>
-      <w:r>
-        <w:rPr>
+          <w:i/>
+          <w:u w:val="single"/>
+          <w:lang w:val="bs-Latn-BA"/>
+        </w:rPr>
+        <w:t>Glavni tok:</w:t>
+      </w:r>
+      <w:r>
+        <w:rPr>
+          <w:lang w:val="bs-Latn-BA"/>
+        </w:rPr>
+        <w:t xml:space="preserve"> Korisnik je ispravno unio sve podatke</w:t>
+      </w:r>
+    </w:p>
+    <w:p>
+      <w:pPr>
+        <w:rPr>
+          <w:lang w:val="bs-Latn-BA"/>
+        </w:rPr>
+      </w:pPr>
+      <w:r>
+        <w:rPr>
+          <w:i/>
+          <w:u w:val="single"/>
+          <w:lang w:val="bs-Latn-BA"/>
+        </w:rPr>
+        <w:t>Preduvjet:</w:t>
+      </w:r>
+      <w:r>
+        <w:rPr>
+          <w:lang w:val="bs-Latn-BA"/>
+        </w:rPr>
+        <w:t xml:space="preserve"> Korisnik ima pristup početnoj stranici i formi za registraciju</w:t>
+      </w:r>
+    </w:p>
+    <w:p>
+      <w:pPr>
+        <w:rPr>
+          <w:b/>
+          <w:i/>
+          <w:u w:val="single"/>
+          <w:lang w:val="bs-Latn-BA"/>
+        </w:rPr>
+      </w:pPr>
+      <w:r>
+        <w:rPr>
+          <w:b/>
+          <w:i/>
+          <w:u w:val="single"/>
           <w:lang w:val="bs-Latn-BA"/>
         </w:rPr>
         <w:t>Tok događaja:</w:t>
@@ -1115,7 +1247,7 @@
       <w:tblPr>
         <w:tblStyle w:val="TableGrid"/>
         <w:tblW w:w="0" w:type="auto"/>
-        <w:tblLook w:val="04A0" w:firstRow="1" w:lastRow="0" w:firstColumn="1" w:lastColumn="0" w:noHBand="0" w:noVBand="1"/>
+        <w:tblLook w:val="04A0"/>
       </w:tblPr>
       <w:tblGrid>
         <w:gridCol w:w="4788"/>
@@ -1128,12 +1260,15 @@
           </w:tcPr>
           <w:p>
             <w:pPr>
-              <w:rPr>
-                <w:lang w:val="bs-Latn-BA"/>
-              </w:rPr>
-            </w:pPr>
-            <w:r>
-              <w:rPr>
+              <w:jc w:val="center"/>
+              <w:rPr>
+                <w:b/>
+                <w:lang w:val="bs-Latn-BA"/>
+              </w:rPr>
+            </w:pPr>
+            <w:r>
+              <w:rPr>
+                <w:b/>
                 <w:lang w:val="bs-Latn-BA"/>
               </w:rPr>
               <w:t>Korisnik</w:t>
@@ -1146,12 +1281,15 @@
           </w:tcPr>
           <w:p>
             <w:pPr>
-              <w:rPr>
-                <w:lang w:val="bs-Latn-BA"/>
-              </w:rPr>
-            </w:pPr>
-            <w:r>
-              <w:rPr>
+              <w:jc w:val="center"/>
+              <w:rPr>
+                <w:b/>
+                <w:lang w:val="bs-Latn-BA"/>
+              </w:rPr>
+            </w:pPr>
+            <w:r>
+              <w:rPr>
+                <w:b/>
                 <w:lang w:val="bs-Latn-BA"/>
               </w:rPr>
               <w:t>Residence Inn</w:t>
@@ -1423,32 +1561,54 @@
       </w:pPr>
       <w:r>
         <w:rPr>
-          <w:lang w:val="bs-Latn-BA"/>
-        </w:rPr>
-        <w:t>Alternativni tok 2: Korisnik ne unosi ispravno sve podatke</w:t>
-      </w:r>
-    </w:p>
-    <w:p>
-      <w:pPr>
-        <w:rPr>
-          <w:lang w:val="bs-Latn-BA"/>
-        </w:rPr>
-      </w:pPr>
-      <w:r>
-        <w:rPr>
-          <w:lang w:val="bs-Latn-BA"/>
-        </w:rPr>
-        <w:t>Preduvjet: Sistem u tački 4. ne može ispravno izvršiti validaciju podataka</w:t>
-      </w:r>
-    </w:p>
-    <w:p>
-      <w:pPr>
-        <w:rPr>
-          <w:lang w:val="bs-Latn-BA"/>
-        </w:rPr>
-      </w:pPr>
-      <w:r>
-        <w:rPr>
+          <w:i/>
+          <w:u w:val="single"/>
+          <w:lang w:val="bs-Latn-BA"/>
+        </w:rPr>
+        <w:t>Alternativni tok 2:</w:t>
+      </w:r>
+      <w:r>
+        <w:rPr>
+          <w:lang w:val="bs-Latn-BA"/>
+        </w:rPr>
+        <w:t xml:space="preserve"> Korisnik ne unosi ispravno sve podatke</w:t>
+      </w:r>
+    </w:p>
+    <w:p>
+      <w:pPr>
+        <w:rPr>
+          <w:lang w:val="bs-Latn-BA"/>
+        </w:rPr>
+      </w:pPr>
+      <w:r>
+        <w:rPr>
+          <w:i/>
+          <w:u w:val="single"/>
+          <w:lang w:val="bs-Latn-BA"/>
+        </w:rPr>
+        <w:t>Preduvjet:</w:t>
+      </w:r>
+      <w:r>
+        <w:rPr>
+          <w:lang w:val="bs-Latn-BA"/>
+        </w:rPr>
+        <w:t xml:space="preserve"> Sistem u tački 4. ne može ispravno izvršiti validaciju podataka</w:t>
+      </w:r>
+    </w:p>
+    <w:p>
+      <w:pPr>
+        <w:rPr>
+          <w:b/>
+          <w:i/>
+          <w:u w:val="single"/>
+          <w:lang w:val="bs-Latn-BA"/>
+        </w:rPr>
+      </w:pPr>
+      <w:r>
+        <w:rPr>
+          <w:b/>
+          <w:i/>
+          <w:u w:val="single"/>
           <w:lang w:val="bs-Latn-BA"/>
         </w:rPr>
         <w:t xml:space="preserve">Tok događaja: </w:t>
@@ -1458,7 +1618,7 @@
       <w:tblPr>
         <w:tblStyle w:val="TableGrid"/>
         <w:tblW w:w="0" w:type="auto"/>
-        <w:tblLook w:val="04A0" w:firstRow="1" w:lastRow="0" w:firstColumn="1" w:lastColumn="0" w:noHBand="0" w:noVBand="1"/>
+        <w:tblLook w:val="04A0"/>
       </w:tblPr>
       <w:tblGrid>
         <w:gridCol w:w="4788"/>
@@ -1471,30 +1631,36 @@
           </w:tcPr>
           <w:p>
             <w:pPr>
-              <w:rPr>
-                <w:lang w:val="bs-Latn-BA"/>
-              </w:rPr>
-            </w:pPr>
-            <w:r>
-              <w:rPr>
-                <w:lang w:val="bs-Latn-BA"/>
-              </w:rPr>
-              <w:t xml:space="preserve">Korisnik </w:t>
-            </w:r>
-          </w:p>
-        </w:tc>
-        <w:tc>
-          <w:tcPr>
-            <w:tcW w:w="4788" w:type="dxa"/>
-          </w:tcPr>
-          <w:p>
-            <w:pPr>
-              <w:rPr>
-                <w:lang w:val="bs-Latn-BA"/>
-              </w:rPr>
-            </w:pPr>
-            <w:r>
-              <w:rPr>
+              <w:jc w:val="center"/>
+              <w:rPr>
+                <w:b/>
+                <w:lang w:val="bs-Latn-BA"/>
+              </w:rPr>
+            </w:pPr>
+            <w:r>
+              <w:rPr>
+                <w:b/>
+                <w:lang w:val="bs-Latn-BA"/>
+              </w:rPr>
+              <w:t>Korisnik</w:t>
+            </w:r>
+          </w:p>
+        </w:tc>
+        <w:tc>
+          <w:tcPr>
+            <w:tcW w:w="4788" w:type="dxa"/>
+          </w:tcPr>
+          <w:p>
+            <w:pPr>
+              <w:jc w:val="center"/>
+              <w:rPr>
+                <w:b/>
+                <w:lang w:val="bs-Latn-BA"/>
+              </w:rPr>
+            </w:pPr>
+            <w:r>
+              <w:rPr>
+                <w:b/>
                 <w:lang w:val="bs-Latn-BA"/>
               </w:rPr>
               <w:t>Residence Inn</w:t>
@@ -1662,6 +1828,8 @@
       </w:pPr>
       <w:r>
         <w:rPr>
+          <w:i/>
+          <w:u w:val="single"/>
           <w:lang w:val="bs-Latn-BA"/>
         </w:rPr>
         <w:lastRenderedPageBreak/>
@@ -1669,32 +1837,54 @@
       </w:r>
       <w:r>
         <w:rPr>
-          <w:lang w:val="bs-Latn-BA"/>
-        </w:rPr>
-        <w:t>: Korisnik nije potvrdio e-mail adresu u roku od 24 h</w:t>
-      </w:r>
-    </w:p>
-    <w:p>
-      <w:pPr>
-        <w:rPr>
-          <w:lang w:val="bs-Latn-BA"/>
-        </w:rPr>
-      </w:pPr>
-      <w:r>
-        <w:rPr>
-          <w:lang w:val="bs-Latn-BA"/>
-        </w:rPr>
-        <w:t>Preduvjet: Korisnik u tački 10. nije izvršio potvrdu mail adrese</w:t>
-      </w:r>
-    </w:p>
-    <w:p>
-      <w:pPr>
-        <w:rPr>
-          <w:lang w:val="bs-Latn-BA"/>
-        </w:rPr>
-      </w:pPr>
-      <w:r>
-        <w:rPr>
+          <w:i/>
+          <w:u w:val="single"/>
+          <w:lang w:val="bs-Latn-BA"/>
+        </w:rPr>
+        <w:t>:</w:t>
+      </w:r>
+      <w:r>
+        <w:rPr>
+          <w:lang w:val="bs-Latn-BA"/>
+        </w:rPr>
+        <w:t xml:space="preserve"> Korisnik nije potvrdio e-mail adresu u roku od 24 h</w:t>
+      </w:r>
+    </w:p>
+    <w:p>
+      <w:pPr>
+        <w:rPr>
+          <w:lang w:val="bs-Latn-BA"/>
+        </w:rPr>
+      </w:pPr>
+      <w:r>
+        <w:rPr>
+          <w:i/>
+          <w:u w:val="single"/>
+          <w:lang w:val="bs-Latn-BA"/>
+        </w:rPr>
+        <w:t>Preduvjet:</w:t>
+      </w:r>
+      <w:r>
+        <w:rPr>
+          <w:lang w:val="bs-Latn-BA"/>
+        </w:rPr>
+        <w:t xml:space="preserve"> Korisnik u tački 10. nije izvršio potvrdu mail adrese</w:t>
+      </w:r>
+    </w:p>
+    <w:p>
+      <w:pPr>
+        <w:rPr>
+          <w:b/>
+          <w:i/>
+          <w:u w:val="single"/>
+          <w:lang w:val="bs-Latn-BA"/>
+        </w:rPr>
+      </w:pPr>
+      <w:r>
+        <w:rPr>
+          <w:b/>
+          <w:i/>
+          <w:u w:val="single"/>
           <w:lang w:val="bs-Latn-BA"/>
         </w:rPr>
         <w:t>Tok događaja:</w:t>
@@ -1704,7 +1894,7 @@
       <w:tblPr>
         <w:tblStyle w:val="TableGrid"/>
         <w:tblW w:w="0" w:type="auto"/>
-        <w:tblLook w:val="04A0" w:firstRow="1" w:lastRow="0" w:firstColumn="1" w:lastColumn="0" w:noHBand="0" w:noVBand="1"/>
+        <w:tblLook w:val="04A0"/>
       </w:tblPr>
       <w:tblGrid>
         <w:gridCol w:w="4788"/>
@@ -1717,12 +1907,15 @@
           </w:tcPr>
           <w:p>
             <w:pPr>
-              <w:rPr>
-                <w:lang w:val="bs-Latn-BA"/>
-              </w:rPr>
-            </w:pPr>
-            <w:r>
-              <w:rPr>
+              <w:jc w:val="center"/>
+              <w:rPr>
+                <w:b/>
+                <w:lang w:val="bs-Latn-BA"/>
+              </w:rPr>
+            </w:pPr>
+            <w:r>
+              <w:rPr>
+                <w:b/>
                 <w:lang w:val="bs-Latn-BA"/>
               </w:rPr>
               <w:t>Korisnik</w:t>
@@ -1735,12 +1928,15 @@
           </w:tcPr>
           <w:p>
             <w:pPr>
-              <w:rPr>
-                <w:lang w:val="bs-Latn-BA"/>
-              </w:rPr>
-            </w:pPr>
-            <w:r>
-              <w:rPr>
+              <w:jc w:val="center"/>
+              <w:rPr>
+                <w:b/>
+                <w:lang w:val="bs-Latn-BA"/>
+              </w:rPr>
+            </w:pPr>
+            <w:r>
+              <w:rPr>
+                <w:b/>
                 <w:lang w:val="bs-Latn-BA"/>
               </w:rPr>
               <w:t>Residence Inn</w:t>
@@ -1843,11 +2039,19 @@
     <w:p>
       <w:pPr>
         <w:rPr>
-          <w:lang w:val="bs-Latn-BA"/>
-        </w:rPr>
-      </w:pPr>
-      <w:r>
-        <w:rPr>
+          <w:b/>
+          <w:i/>
+          <w:sz w:val="24"/>
+          <w:u w:val="single"/>
+          <w:lang w:val="bs-Latn-BA"/>
+        </w:rPr>
+      </w:pPr>
+      <w:r>
+        <w:rPr>
+          <w:b/>
+          <w:i/>
+          <w:sz w:val="24"/>
+          <w:u w:val="single"/>
           <w:lang w:val="bs-Latn-BA"/>
         </w:rPr>
         <w:lastRenderedPageBreak/>
@@ -1862,6 +2066,8 @@
       </w:pPr>
       <w:r>
         <w:rPr>
+          <w:i/>
+          <w:u w:val="single"/>
           <w:lang w:val="bs-Latn-BA"/>
         </w:rPr>
         <w:t>Naziv:</w:t>
@@ -1881,45 +2087,75 @@
       </w:pPr>
       <w:r>
         <w:rPr>
-          <w:lang w:val="bs-Latn-BA"/>
-        </w:rPr>
-        <w:t>Opis: Administrator briše korisnike iz baze</w:t>
-      </w:r>
-    </w:p>
-    <w:p>
-      <w:pPr>
-        <w:rPr>
-          <w:lang w:val="bs-Latn-BA"/>
-        </w:rPr>
-      </w:pPr>
-      <w:r>
-        <w:rPr>
-          <w:lang w:val="bs-Latn-BA"/>
-        </w:rPr>
-        <w:t>Glavni tok: Administrator uspješno briše korisnika</w:t>
-      </w:r>
-    </w:p>
-    <w:p>
-      <w:pPr>
-        <w:rPr>
-          <w:lang w:val="bs-Latn-BA"/>
-        </w:rPr>
-      </w:pPr>
-      <w:r>
-        <w:rPr>
-          <w:lang w:val="bs-Latn-BA"/>
-        </w:rPr>
-        <w:t>Preduvjet: Administrator ima pristup listi korisnika</w:t>
-      </w:r>
-    </w:p>
-    <w:p>
-      <w:pPr>
-        <w:rPr>
-          <w:lang w:val="bs-Latn-BA"/>
-        </w:rPr>
-      </w:pPr>
-      <w:r>
-        <w:rPr>
+          <w:i/>
+          <w:u w:val="single"/>
+          <w:lang w:val="bs-Latn-BA"/>
+        </w:rPr>
+        <w:t>Opis:</w:t>
+      </w:r>
+      <w:r>
+        <w:rPr>
+          <w:lang w:val="bs-Latn-BA"/>
+        </w:rPr>
+        <w:t xml:space="preserve"> Administrator briše korisnike iz baze</w:t>
+      </w:r>
+    </w:p>
+    <w:p>
+      <w:pPr>
+        <w:rPr>
+          <w:lang w:val="bs-Latn-BA"/>
+        </w:rPr>
+      </w:pPr>
+      <w:r>
+        <w:rPr>
+          <w:i/>
+          <w:u w:val="single"/>
+          <w:lang w:val="bs-Latn-BA"/>
+        </w:rPr>
+        <w:t>Glavni tok:</w:t>
+      </w:r>
+      <w:r>
+        <w:rPr>
+          <w:lang w:val="bs-Latn-BA"/>
+        </w:rPr>
+        <w:t xml:space="preserve"> Administrator uspješno briše korisnika</w:t>
+      </w:r>
+    </w:p>
+    <w:p>
+      <w:pPr>
+        <w:rPr>
+          <w:lang w:val="bs-Latn-BA"/>
+        </w:rPr>
+      </w:pPr>
+      <w:r>
+        <w:rPr>
+          <w:i/>
+          <w:u w:val="single"/>
+          <w:lang w:val="bs-Latn-BA"/>
+        </w:rPr>
+        <w:t>Preduvjet:</w:t>
+      </w:r>
+      <w:r>
+        <w:rPr>
+          <w:lang w:val="bs-Latn-BA"/>
+        </w:rPr>
+        <w:t xml:space="preserve"> Administrator ima pristup listi korisnika</w:t>
+      </w:r>
+    </w:p>
+    <w:p>
+      <w:pPr>
+        <w:rPr>
+          <w:b/>
+          <w:i/>
+          <w:u w:val="single"/>
+          <w:lang w:val="bs-Latn-BA"/>
+        </w:rPr>
+      </w:pPr>
+      <w:r>
+        <w:rPr>
+          <w:b/>
+          <w:i/>
+          <w:u w:val="single"/>
           <w:lang w:val="bs-Latn-BA"/>
         </w:rPr>
         <w:t xml:space="preserve">Tok događaja: </w:t>
@@ -1929,7 +2165,7 @@
       <w:tblPr>
         <w:tblStyle w:val="TableGrid"/>
         <w:tblW w:w="0" w:type="auto"/>
-        <w:tblLook w:val="04A0" w:firstRow="1" w:lastRow="0" w:firstColumn="1" w:lastColumn="0" w:noHBand="0" w:noVBand="1"/>
+        <w:tblLook w:val="04A0"/>
       </w:tblPr>
       <w:tblGrid>
         <w:gridCol w:w="4788"/>
@@ -1942,12 +2178,15 @@
           </w:tcPr>
           <w:p>
             <w:pPr>
-              <w:rPr>
-                <w:lang w:val="bs-Latn-BA"/>
-              </w:rPr>
-            </w:pPr>
-            <w:r>
-              <w:rPr>
+              <w:jc w:val="center"/>
+              <w:rPr>
+                <w:b/>
+                <w:lang w:val="bs-Latn-BA"/>
+              </w:rPr>
+            </w:pPr>
+            <w:r>
+              <w:rPr>
+                <w:b/>
                 <w:lang w:val="bs-Latn-BA"/>
               </w:rPr>
               <w:t>Administrator</w:t>
@@ -1960,12 +2199,15 @@
           </w:tcPr>
           <w:p>
             <w:pPr>
-              <w:rPr>
-                <w:lang w:val="bs-Latn-BA"/>
-              </w:rPr>
-            </w:pPr>
-            <w:r>
-              <w:rPr>
+              <w:jc w:val="center"/>
+              <w:rPr>
+                <w:b/>
+                <w:lang w:val="bs-Latn-BA"/>
+              </w:rPr>
+            </w:pPr>
+            <w:r>
+              <w:rPr>
+                <w:b/>
                 <w:lang w:val="bs-Latn-BA"/>
               </w:rPr>
               <w:t>Residence Inn</w:t>
@@ -2168,42 +2410,67 @@
       </w:pPr>
       <w:r>
         <w:rPr>
-          <w:lang w:val="bs-Latn-BA"/>
-        </w:rPr>
-        <w:t>Alternativni tok 1: Administrator se predomisli prilikom brisanja korisnika</w:t>
-      </w:r>
-    </w:p>
-    <w:p>
-      <w:pPr>
-        <w:rPr>
-          <w:lang w:val="bs-Latn-BA"/>
-        </w:rPr>
-      </w:pPr>
-      <w:r>
-        <w:rPr>
-          <w:lang w:val="bs-Latn-BA"/>
-        </w:rPr>
-        <w:t>Preduvjet: U koraku 4. administrator ne potvrdi da želi obrisati korisnika</w:t>
-      </w:r>
-    </w:p>
-    <w:p>
-      <w:pPr>
-        <w:rPr>
-          <w:lang w:val="bs-Latn-BA"/>
-        </w:rPr>
-      </w:pPr>
-      <w:r>
-        <w:rPr>
-          <w:lang w:val="bs-Latn-BA"/>
-        </w:rPr>
-        <w:t>Tok događaja: -</w:t>
+          <w:i/>
+          <w:u w:val="single"/>
+          <w:lang w:val="bs-Latn-BA"/>
+        </w:rPr>
+        <w:t>Alternativni tok 1:</w:t>
+      </w:r>
+      <w:r>
+        <w:rPr>
+          <w:lang w:val="bs-Latn-BA"/>
+        </w:rPr>
+        <w:t xml:space="preserve"> Administrator se predomisli prilikom brisanja korisnika</w:t>
+      </w:r>
+    </w:p>
+    <w:p>
+      <w:pPr>
+        <w:rPr>
+          <w:lang w:val="bs-Latn-BA"/>
+        </w:rPr>
+      </w:pPr>
+      <w:r>
+        <w:rPr>
+          <w:i/>
+          <w:u w:val="single"/>
+          <w:lang w:val="bs-Latn-BA"/>
+        </w:rPr>
+        <w:t>Preduvjet:</w:t>
+      </w:r>
+      <w:r>
+        <w:rPr>
+          <w:lang w:val="bs-Latn-BA"/>
+        </w:rPr>
+        <w:t xml:space="preserve"> U koraku 4. administrator ne potvrdi da želi obrisati korisnika</w:t>
+      </w:r>
+    </w:p>
+    <w:p>
+      <w:pPr>
+        <w:rPr>
+          <w:lang w:val="bs-Latn-BA"/>
+        </w:rPr>
+      </w:pPr>
+      <w:r>
+        <w:rPr>
+          <w:b/>
+          <w:i/>
+          <w:u w:val="single"/>
+          <w:lang w:val="bs-Latn-BA"/>
+        </w:rPr>
+        <w:t>Tok događaja:</w:t>
+      </w:r>
+      <w:r>
+        <w:rPr>
+          <w:lang w:val="bs-Latn-BA"/>
+        </w:rPr>
+        <w:t xml:space="preserve"> -</w:t>
       </w:r>
     </w:p>
     <w:tbl>
       <w:tblPr>
         <w:tblStyle w:val="TableGrid"/>
         <w:tblW w:w="0" w:type="auto"/>
-        <w:tblLook w:val="04A0" w:firstRow="1" w:lastRow="0" w:firstColumn="1" w:lastColumn="0" w:noHBand="0" w:noVBand="1"/>
+        <w:tblLook w:val="04A0"/>
       </w:tblPr>
       <w:tblGrid>
         <w:gridCol w:w="4788"/>
@@ -2216,12 +2483,15 @@
           </w:tcPr>
           <w:p>
             <w:pPr>
-              <w:rPr>
-                <w:lang w:val="bs-Latn-BA"/>
-              </w:rPr>
-            </w:pPr>
-            <w:r>
-              <w:rPr>
+              <w:jc w:val="center"/>
+              <w:rPr>
+                <w:b/>
+                <w:lang w:val="bs-Latn-BA"/>
+              </w:rPr>
+            </w:pPr>
+            <w:r>
+              <w:rPr>
+                <w:b/>
                 <w:lang w:val="bs-Latn-BA"/>
               </w:rPr>
               <w:t>Administrator</w:t>
@@ -2234,12 +2504,15 @@
           </w:tcPr>
           <w:p>
             <w:pPr>
-              <w:rPr>
-                <w:lang w:val="bs-Latn-BA"/>
-              </w:rPr>
-            </w:pPr>
-            <w:r>
-              <w:rPr>
+              <w:jc w:val="center"/>
+              <w:rPr>
+                <w:b/>
+                <w:lang w:val="bs-Latn-BA"/>
+              </w:rPr>
+            </w:pPr>
+            <w:r>
+              <w:rPr>
+                <w:b/>
                 <w:lang w:val="bs-Latn-BA"/>
               </w:rPr>
               <w:t>Residence Inn</w:t>
@@ -2323,11 +2596,19 @@
     <w:p>
       <w:pPr>
         <w:rPr>
-          <w:lang w:val="bs-Latn-BA"/>
-        </w:rPr>
-      </w:pPr>
-      <w:r>
-        <w:rPr>
+          <w:b/>
+          <w:i/>
+          <w:sz w:val="24"/>
+          <w:u w:val="single"/>
+          <w:lang w:val="bs-Latn-BA"/>
+        </w:rPr>
+      </w:pPr>
+      <w:r>
+        <w:rPr>
+          <w:b/>
+          <w:i/>
+          <w:sz w:val="24"/>
+          <w:u w:val="single"/>
           <w:lang w:val="bs-Latn-BA"/>
         </w:rPr>
         <w:lastRenderedPageBreak/>
@@ -2342,6 +2623,7 @@
       </w:pPr>
       <w:r>
         <w:rPr>
+          <w:i/>
           <w:u w:val="single"/>
           <w:lang w:val="bs-Latn-BA"/>
         </w:rPr>
@@ -2362,62 +2644,101 @@
       </w:pPr>
       <w:r>
         <w:rPr>
-          <w:lang w:val="bs-Latn-BA"/>
-        </w:rPr>
-        <w:t>Opis: Korisnik vrši registraciju svog oglasa</w:t>
-      </w:r>
-    </w:p>
-    <w:p>
-      <w:pPr>
-        <w:rPr>
-          <w:lang w:val="bs-Latn-BA"/>
-        </w:rPr>
-      </w:pPr>
-      <w:r>
-        <w:rPr>
-          <w:lang w:val="bs-Latn-BA"/>
-        </w:rPr>
-        <w:t>Glvni tok: Korisnik je uspješno izvršio registraciju oglasa</w:t>
-      </w:r>
-    </w:p>
-    <w:p>
-      <w:pPr>
-        <w:rPr>
-          <w:lang w:val="bs-Latn-BA"/>
-        </w:rPr>
-      </w:pPr>
-      <w:r>
-        <w:rPr>
-          <w:lang w:val="bs-Latn-BA"/>
-        </w:rPr>
-        <w:t>Preduvjet: Korisnik je registrovan i ima pristup postavkama svog korisničkog računa unutar kojih mu se nudi opcija registracije oglasa</w:t>
-      </w:r>
-    </w:p>
-    <w:p>
-      <w:pPr>
-        <w:rPr>
-          <w:lang w:val="bs-Latn-BA"/>
-        </w:rPr>
-      </w:pPr>
-      <w:r>
-        <w:rPr>
+          <w:i/>
+          <w:u w:val="single"/>
+          <w:lang w:val="bs-Latn-BA"/>
+        </w:rPr>
+        <w:t>Opis:</w:t>
+      </w:r>
+      <w:r>
+        <w:rPr>
+          <w:lang w:val="bs-Latn-BA"/>
+        </w:rPr>
+        <w:t xml:space="preserve"> Korisnik vrši registraciju svog oglasa</w:t>
+      </w:r>
+    </w:p>
+    <w:p>
+      <w:pPr>
+        <w:rPr>
+          <w:lang w:val="bs-Latn-BA"/>
+        </w:rPr>
+      </w:pPr>
+      <w:r>
+        <w:rPr>
+          <w:i/>
+          <w:u w:val="single"/>
+          <w:lang w:val="bs-Latn-BA"/>
+        </w:rPr>
+        <w:t>Gl</w:t>
+      </w:r>
+      <w:r>
+        <w:rPr>
+          <w:i/>
+          <w:u w:val="single"/>
+          <w:lang w:val="bs-Latn-BA"/>
+        </w:rPr>
+        <w:t>a</w:t>
+      </w:r>
+      <w:r>
+        <w:rPr>
+          <w:i/>
+          <w:u w:val="single"/>
+          <w:lang w:val="bs-Latn-BA"/>
+        </w:rPr>
+        <w:t>vni tok:</w:t>
+      </w:r>
+      <w:r>
+        <w:rPr>
+          <w:lang w:val="bs-Latn-BA"/>
+        </w:rPr>
+        <w:t xml:space="preserve"> Korisnik je uspješno izvršio registraciju oglasa</w:t>
+      </w:r>
+    </w:p>
+    <w:p>
+      <w:pPr>
+        <w:rPr>
+          <w:lang w:val="bs-Latn-BA"/>
+        </w:rPr>
+      </w:pPr>
+      <w:r>
+        <w:rPr>
+          <w:i/>
+          <w:u w:val="single"/>
+          <w:lang w:val="bs-Latn-BA"/>
+        </w:rPr>
+        <w:t>Preduvjet:</w:t>
+      </w:r>
+      <w:r>
+        <w:rPr>
+          <w:lang w:val="bs-Latn-BA"/>
+        </w:rPr>
+        <w:t xml:space="preserve"> Korisnik je registrovan i ima pristup postavkama svog korisničkog računa unutar kojih mu se nudi opcija registracije oglasa</w:t>
+      </w:r>
+    </w:p>
+    <w:p>
+      <w:pPr>
+        <w:rPr>
+          <w:b/>
+          <w:i/>
+          <w:u w:val="single"/>
+          <w:lang w:val="bs-Latn-BA"/>
+        </w:rPr>
+      </w:pPr>
+      <w:r>
+        <w:rPr>
+          <w:b/>
+          <w:i/>
+          <w:u w:val="single"/>
           <w:lang w:val="bs-Latn-BA"/>
         </w:rPr>
         <w:t xml:space="preserve">Tok događaja: </w:t>
       </w:r>
-    </w:p>
-    <w:p>
-      <w:pPr>
-        <w:rPr>
-          <w:lang w:val="bs-Latn-BA"/>
-        </w:rPr>
-      </w:pPr>
     </w:p>
     <w:tbl>
       <w:tblPr>
         <w:tblStyle w:val="TableGrid"/>
         <w:tblW w:w="0" w:type="auto"/>
-        <w:tblLook w:val="04A0" w:firstRow="1" w:lastRow="0" w:firstColumn="1" w:lastColumn="0" w:noHBand="0" w:noVBand="1"/>
+        <w:tblLook w:val="04A0"/>
       </w:tblPr>
       <w:tblGrid>
         <w:gridCol w:w="4788"/>
@@ -2432,11 +2753,13 @@
             <w:pPr>
               <w:jc w:val="center"/>
               <w:rPr>
-                <w:lang w:val="bs-Latn-BA"/>
-              </w:rPr>
-            </w:pPr>
-            <w:r>
-              <w:rPr>
+                <w:b/>
+                <w:lang w:val="bs-Latn-BA"/>
+              </w:rPr>
+            </w:pPr>
+            <w:r>
+              <w:rPr>
+                <w:b/>
                 <w:lang w:val="bs-Latn-BA"/>
               </w:rPr>
               <w:t>Korisnik</w:t>
@@ -2451,11 +2774,13 @@
             <w:pPr>
               <w:jc w:val="center"/>
               <w:rPr>
-                <w:lang w:val="bs-Latn-BA"/>
-              </w:rPr>
-            </w:pPr>
-            <w:r>
-              <w:rPr>
+                <w:b/>
+                <w:lang w:val="bs-Latn-BA"/>
+              </w:rPr>
+            </w:pPr>
+            <w:r>
+              <w:rPr>
+                <w:b/>
                 <w:lang w:val="bs-Latn-BA"/>
               </w:rPr>
               <w:t>Residence Inn</w:t>
@@ -2695,32 +3020,54 @@
       </w:pPr>
       <w:r>
         <w:rPr>
-          <w:lang w:val="bs-Latn-BA"/>
-        </w:rPr>
-        <w:t>Alternativni tok 1: Sistem obavještava korisnika o neispravnosti unešenih podataka prilikom registracije oglasa te korisnik vrši ispravku istih</w:t>
-      </w:r>
-    </w:p>
-    <w:p>
-      <w:pPr>
-        <w:rPr>
-          <w:lang w:val="bs-Latn-BA"/>
-        </w:rPr>
-      </w:pPr>
-      <w:r>
-        <w:rPr>
-          <w:lang w:val="bs-Latn-BA"/>
-        </w:rPr>
-        <w:t>Preduvjeti: Sistem je u koraku 6 ustanovio neispravnost unešenih podataka</w:t>
-      </w:r>
-    </w:p>
-    <w:p>
-      <w:pPr>
-        <w:rPr>
-          <w:lang w:val="bs-Latn-BA"/>
-        </w:rPr>
-      </w:pPr>
-      <w:r>
-        <w:rPr>
+          <w:i/>
+          <w:u w:val="single"/>
+          <w:lang w:val="bs-Latn-BA"/>
+        </w:rPr>
+        <w:t>Alternativni tok 1:</w:t>
+      </w:r>
+      <w:r>
+        <w:rPr>
+          <w:lang w:val="bs-Latn-BA"/>
+        </w:rPr>
+        <w:t xml:space="preserve"> Sistem obavještava korisnika o neispravnosti unešenih podataka prilikom registracije oglasa te korisnik vrši ispravku istih</w:t>
+      </w:r>
+    </w:p>
+    <w:p>
+      <w:pPr>
+        <w:rPr>
+          <w:lang w:val="bs-Latn-BA"/>
+        </w:rPr>
+      </w:pPr>
+      <w:r>
+        <w:rPr>
+          <w:i/>
+          <w:u w:val="single"/>
+          <w:lang w:val="bs-Latn-BA"/>
+        </w:rPr>
+        <w:t>Preduvjeti:</w:t>
+      </w:r>
+      <w:r>
+        <w:rPr>
+          <w:lang w:val="bs-Latn-BA"/>
+        </w:rPr>
+        <w:t xml:space="preserve"> Sistem je u koraku 6 ustanovio neispravnost unešenih podataka</w:t>
+      </w:r>
+    </w:p>
+    <w:p>
+      <w:pPr>
+        <w:rPr>
+          <w:b/>
+          <w:i/>
+          <w:u w:val="single"/>
+          <w:lang w:val="bs-Latn-BA"/>
+        </w:rPr>
+      </w:pPr>
+      <w:r>
+        <w:rPr>
+          <w:b/>
+          <w:i/>
+          <w:u w:val="single"/>
           <w:lang w:val="bs-Latn-BA"/>
         </w:rPr>
         <w:t xml:space="preserve">Tok događaja: </w:t>
@@ -2730,7 +3077,7 @@
       <w:tblPr>
         <w:tblStyle w:val="TableGrid"/>
         <w:tblW w:w="0" w:type="auto"/>
-        <w:tblLook w:val="04A0" w:firstRow="1" w:lastRow="0" w:firstColumn="1" w:lastColumn="0" w:noHBand="0" w:noVBand="1"/>
+        <w:tblLook w:val="04A0"/>
       </w:tblPr>
       <w:tblGrid>
         <w:gridCol w:w="4788"/>
@@ -2745,11 +3092,13 @@
             <w:pPr>
               <w:jc w:val="center"/>
               <w:rPr>
-                <w:lang w:val="bs-Latn-BA"/>
-              </w:rPr>
-            </w:pPr>
-            <w:r>
-              <w:rPr>
+                <w:b/>
+                <w:lang w:val="bs-Latn-BA"/>
+              </w:rPr>
+            </w:pPr>
+            <w:r>
+              <w:rPr>
+                <w:b/>
                 <w:lang w:val="bs-Latn-BA"/>
               </w:rPr>
               <w:t>Korisnik</w:t>
@@ -2764,11 +3113,13 @@
             <w:pPr>
               <w:jc w:val="center"/>
               <w:rPr>
-                <w:lang w:val="bs-Latn-BA"/>
-              </w:rPr>
-            </w:pPr>
-            <w:r>
-              <w:rPr>
+                <w:b/>
+                <w:lang w:val="bs-Latn-BA"/>
+              </w:rPr>
+            </w:pPr>
+            <w:r>
+              <w:rPr>
+                <w:b/>
                 <w:lang w:val="bs-Latn-BA"/>
               </w:rPr>
               <w:t>Residence Inn</w:t>
@@ -2862,40 +3213,55 @@
       </w:pPr>
       <w:r>
         <w:rPr>
+          <w:i/>
+          <w:u w:val="single"/>
           <w:lang w:val="bs-Latn-BA"/>
         </w:rPr>
         <w:lastRenderedPageBreak/>
-        <w:t>Alternativni tok 2: Sistem obavještava korisnika o neispravnosti unešenih podataka prilikom registracije oglasa te korisnik odustaje od objave oglasa</w:t>
-      </w:r>
-    </w:p>
-    <w:p>
-      <w:pPr>
-        <w:rPr>
-          <w:lang w:val="bs-Latn-BA"/>
-        </w:rPr>
-      </w:pPr>
-      <w:r>
-        <w:rPr>
-          <w:lang w:val="bs-Latn-BA"/>
-        </w:rPr>
-        <w:t>Preduvjeti: Sistem je u koraku 6 ustanovio neispravnost unešenih podataka</w:t>
-      </w:r>
-    </w:p>
-    <w:p>
-      <w:pPr>
-        <w:rPr>
-          <w:lang w:val="bs-Latn-BA"/>
-        </w:rPr>
-      </w:pPr>
-    </w:p>
-    <w:p>
-      <w:pPr>
-        <w:rPr>
-          <w:lang w:val="bs-Latn-BA"/>
-        </w:rPr>
-      </w:pPr>
-      <w:r>
-        <w:rPr>
+        <w:t>Alternativni tok 2:</w:t>
+      </w:r>
+      <w:r>
+        <w:rPr>
+          <w:lang w:val="bs-Latn-BA"/>
+        </w:rPr>
+        <w:t xml:space="preserve"> Sistem obavještava korisnika o neispravnosti unešenih podataka prilikom registracije oglasa te korisnik odustaje od objave oglasa</w:t>
+      </w:r>
+    </w:p>
+    <w:p>
+      <w:pPr>
+        <w:rPr>
+          <w:lang w:val="bs-Latn-BA"/>
+        </w:rPr>
+      </w:pPr>
+      <w:r>
+        <w:rPr>
+          <w:i/>
+          <w:u w:val="single"/>
+          <w:lang w:val="bs-Latn-BA"/>
+        </w:rPr>
+        <w:t>Preduvjeti:</w:t>
+      </w:r>
+      <w:r>
+        <w:rPr>
+          <w:lang w:val="bs-Latn-BA"/>
+        </w:rPr>
+        <w:t xml:space="preserve"> Sistem je u koraku 6 ustanovio neispravnost unešenih podataka</w:t>
+      </w:r>
+    </w:p>
+    <w:p>
+      <w:pPr>
+        <w:rPr>
+          <w:b/>
+          <w:i/>
+          <w:u w:val="single"/>
+          <w:lang w:val="bs-Latn-BA"/>
+        </w:rPr>
+      </w:pPr>
+      <w:r>
+        <w:rPr>
+          <w:b/>
+          <w:i/>
+          <w:u w:val="single"/>
           <w:lang w:val="bs-Latn-BA"/>
         </w:rPr>
         <w:t xml:space="preserve">Tok događaja: </w:t>
@@ -2905,7 +3271,7 @@
       <w:tblPr>
         <w:tblStyle w:val="TableGrid"/>
         <w:tblW w:w="0" w:type="auto"/>
-        <w:tblLook w:val="04A0" w:firstRow="1" w:lastRow="0" w:firstColumn="1" w:lastColumn="0" w:noHBand="0" w:noVBand="1"/>
+        <w:tblLook w:val="04A0"/>
       </w:tblPr>
       <w:tblGrid>
         <w:gridCol w:w="4788"/>
@@ -2920,11 +3286,13 @@
             <w:pPr>
               <w:jc w:val="center"/>
               <w:rPr>
-                <w:lang w:val="bs-Latn-BA"/>
-              </w:rPr>
-            </w:pPr>
-            <w:r>
-              <w:rPr>
+                <w:b/>
+                <w:lang w:val="bs-Latn-BA"/>
+              </w:rPr>
+            </w:pPr>
+            <w:r>
+              <w:rPr>
+                <w:b/>
                 <w:lang w:val="bs-Latn-BA"/>
               </w:rPr>
               <w:t>Korisnik</w:t>
@@ -2939,11 +3307,13 @@
             <w:pPr>
               <w:jc w:val="center"/>
               <w:rPr>
-                <w:lang w:val="bs-Latn-BA"/>
-              </w:rPr>
-            </w:pPr>
-            <w:r>
-              <w:rPr>
+                <w:b/>
+                <w:lang w:val="bs-Latn-BA"/>
+              </w:rPr>
+            </w:pPr>
+            <w:r>
+              <w:rPr>
+                <w:b/>
                 <w:lang w:val="bs-Latn-BA"/>
               </w:rPr>
               <w:t>Residence Inn</w:t>
@@ -3045,11 +3415,19 @@
     <w:p>
       <w:pPr>
         <w:rPr>
-          <w:lang w:val="bs-Latn-BA"/>
-        </w:rPr>
-      </w:pPr>
-      <w:r>
-        <w:rPr>
+          <w:b/>
+          <w:i/>
+          <w:sz w:val="24"/>
+          <w:u w:val="single"/>
+          <w:lang w:val="bs-Latn-BA"/>
+        </w:rPr>
+      </w:pPr>
+      <w:r>
+        <w:rPr>
+          <w:b/>
+          <w:i/>
+          <w:sz w:val="24"/>
+          <w:u w:val="single"/>
           <w:lang w:val="bs-Latn-BA"/>
         </w:rPr>
         <w:lastRenderedPageBreak/>
@@ -3064,6 +3442,7 @@
       </w:pPr>
       <w:r>
         <w:rPr>
+          <w:i/>
           <w:u w:val="single"/>
           <w:lang w:val="bs-Latn-BA"/>
         </w:rPr>
@@ -3096,35 +3475,59 @@
       </w:pPr>
       <w:r>
         <w:rPr>
-          <w:lang w:val="bs-Latn-BA"/>
-        </w:rPr>
-        <w:t>Opis: Korisnik briše neki od svojih oglasa</w:t>
-      </w:r>
-    </w:p>
-    <w:p>
-      <w:pPr>
-        <w:rPr>
-          <w:lang w:val="bs-Latn-BA"/>
-        </w:rPr>
-      </w:pPr>
-      <w:r>
-        <w:rPr>
-          <w:lang w:val="bs-Latn-BA"/>
-        </w:rPr>
-        <w:t>Glavni tok: Korisnik je uspješno obrisao oglas</w:t>
-      </w:r>
-    </w:p>
-    <w:p>
-      <w:pPr>
-        <w:rPr>
-          <w:lang w:val="bs-Latn-BA"/>
-        </w:rPr>
-      </w:pPr>
-      <w:r>
-        <w:rPr>
-          <w:lang w:val="bs-Latn-BA"/>
-        </w:rPr>
-        <w:t>Preduvjet: Korisnik je registrovan i ima pristup postavkama svog privatnog računa unutar kojih mu se nudi opcija „Uredi oglas</w:t>
+          <w:i/>
+          <w:u w:val="single"/>
+          <w:lang w:val="bs-Latn-BA"/>
+        </w:rPr>
+        <w:t>Opis:</w:t>
+      </w:r>
+      <w:r>
+        <w:rPr>
+          <w:lang w:val="bs-Latn-BA"/>
+        </w:rPr>
+        <w:t xml:space="preserve"> Korisnik briše neki od svojih oglasa</w:t>
+      </w:r>
+    </w:p>
+    <w:p>
+      <w:pPr>
+        <w:rPr>
+          <w:lang w:val="bs-Latn-BA"/>
+        </w:rPr>
+      </w:pPr>
+      <w:r>
+        <w:rPr>
+          <w:i/>
+          <w:u w:val="single"/>
+          <w:lang w:val="bs-Latn-BA"/>
+        </w:rPr>
+        <w:t>Glavni tok:</w:t>
+      </w:r>
+      <w:r>
+        <w:rPr>
+          <w:lang w:val="bs-Latn-BA"/>
+        </w:rPr>
+        <w:t xml:space="preserve"> Korisnik je uspješno obrisao oglas</w:t>
+      </w:r>
+    </w:p>
+    <w:p>
+      <w:pPr>
+        <w:rPr>
+          <w:lang w:val="bs-Latn-BA"/>
+        </w:rPr>
+      </w:pPr>
+      <w:r>
+        <w:rPr>
+          <w:i/>
+          <w:u w:val="single"/>
+          <w:lang w:val="bs-Latn-BA"/>
+        </w:rPr>
+        <w:t>Preduvjet:</w:t>
+      </w:r>
+      <w:r>
+        <w:rPr>
+          <w:lang w:val="bs-Latn-BA"/>
+        </w:rPr>
+        <w:t xml:space="preserve"> Korisnik je registrovan i ima pristup postavkama svog privatnog računa unutar kojih mu se nudi opcija „Uredi oglas</w:t>
       </w:r>
       <w:r>
         <w:rPr>
@@ -3148,11 +3551,17 @@
     <w:p>
       <w:pPr>
         <w:rPr>
-          <w:lang w:val="bs-Latn-BA"/>
-        </w:rPr>
-      </w:pPr>
-      <w:r>
-        <w:rPr>
+          <w:b/>
+          <w:i/>
+          <w:u w:val="single"/>
+          <w:lang w:val="bs-Latn-BA"/>
+        </w:rPr>
+      </w:pPr>
+      <w:r>
+        <w:rPr>
+          <w:b/>
+          <w:i/>
+          <w:u w:val="single"/>
           <w:lang w:val="bs-Latn-BA"/>
         </w:rPr>
         <w:t>Tok događaja:</w:t>
@@ -3162,7 +3571,7 @@
       <w:tblPr>
         <w:tblStyle w:val="TableGrid"/>
         <w:tblW w:w="0" w:type="auto"/>
-        <w:tblLook w:val="04A0" w:firstRow="1" w:lastRow="0" w:firstColumn="1" w:lastColumn="0" w:noHBand="0" w:noVBand="1"/>
+        <w:tblLook w:val="04A0"/>
       </w:tblPr>
       <w:tblGrid>
         <w:gridCol w:w="4788"/>
@@ -3177,11 +3586,13 @@
             <w:pPr>
               <w:jc w:val="center"/>
               <w:rPr>
-                <w:lang w:val="bs-Latn-BA"/>
-              </w:rPr>
-            </w:pPr>
-            <w:r>
-              <w:rPr>
+                <w:b/>
+                <w:lang w:val="bs-Latn-BA"/>
+              </w:rPr>
+            </w:pPr>
+            <w:r>
+              <w:rPr>
+                <w:b/>
                 <w:lang w:val="bs-Latn-BA"/>
               </w:rPr>
               <w:t>Korisnik</w:t>
@@ -3196,11 +3607,13 @@
             <w:pPr>
               <w:jc w:val="center"/>
               <w:rPr>
-                <w:lang w:val="bs-Latn-BA"/>
-              </w:rPr>
-            </w:pPr>
-            <w:r>
-              <w:rPr>
+                <w:b/>
+                <w:lang w:val="bs-Latn-BA"/>
+              </w:rPr>
+            </w:pPr>
+            <w:r>
+              <w:rPr>
+                <w:b/>
                 <w:lang w:val="bs-Latn-BA"/>
               </w:rPr>
               <w:t>Residence Inn</w:t>
@@ -3335,13 +3748,7 @@
               <w:rPr>
                 <w:lang w:val="bs-Latn-BA"/>
               </w:rPr>
-              <w:t xml:space="preserve"> </w:t>
-            </w:r>
-            <w:r>
-              <w:rPr>
-                <w:lang w:val="bs-Latn-BA"/>
-              </w:rPr>
-              <w:t>(prelaskom kursora preko svakog od njih u desnom gornjem ćošku slike oglasa pojavljuje se mali pop-up meni sa opcijama „uredi“ , „brisi“)</w:t>
+              <w:t xml:space="preserve"> (prelaskom kursora preko svakog od njih u desnom gornjem ćošku slike oglasa pojavljuje se mali pop-up meni sa opcijama „uredi“ , „brisi“)</w:t>
             </w:r>
           </w:p>
         </w:tc>
@@ -3450,29 +3857,64 @@
       </w:pPr>
       <w:r>
         <w:rPr>
-          <w:lang w:val="bs-Latn-BA"/>
-        </w:rPr>
-        <w:t>Alternativni tok 1: Korisnik odustaje od opcije brisanja oglasa</w:t>
-      </w:r>
-    </w:p>
-    <w:p>
-      <w:pPr>
-        <w:rPr>
-          <w:lang w:val="bs-Latn-BA"/>
-        </w:rPr>
-      </w:pPr>
-      <w:r>
-        <w:rPr>
-          <w:lang w:val="bs-Latn-BA"/>
-        </w:rPr>
-        <w:t>Preduvjeti: Korisnik u tački 8 glavnog toka odustaje od brisanja oglasa</w:t>
+          <w:i/>
+          <w:u w:val="single"/>
+          <w:lang w:val="bs-Latn-BA"/>
+        </w:rPr>
+        <w:t>Alternativni tok 1:</w:t>
+      </w:r>
+      <w:r>
+        <w:rPr>
+          <w:lang w:val="bs-Latn-BA"/>
+        </w:rPr>
+        <w:t xml:space="preserve"> Korisnik odustaje od opcije brisanja oglasa</w:t>
+      </w:r>
+    </w:p>
+    <w:p>
+      <w:pPr>
+        <w:rPr>
+          <w:lang w:val="bs-Latn-BA"/>
+        </w:rPr>
+      </w:pPr>
+      <w:r>
+        <w:rPr>
+          <w:i/>
+          <w:u w:val="single"/>
+          <w:lang w:val="bs-Latn-BA"/>
+        </w:rPr>
+        <w:t>Preduvjeti:</w:t>
+      </w:r>
+      <w:r>
+        <w:rPr>
+          <w:lang w:val="bs-Latn-BA"/>
+        </w:rPr>
+        <w:t xml:space="preserve"> Korisnik u tački 8 glavnog toka odustaje od brisanja oglasa</w:t>
+      </w:r>
+    </w:p>
+    <w:p>
+      <w:pPr>
+        <w:rPr>
+          <w:b/>
+          <w:i/>
+          <w:u w:val="single"/>
+          <w:lang w:val="bs-Latn-BA"/>
+        </w:rPr>
+      </w:pPr>
+      <w:r>
+        <w:rPr>
+          <w:b/>
+          <w:i/>
+          <w:u w:val="single"/>
+          <w:lang w:val="bs-Latn-BA"/>
+        </w:rPr>
+        <w:t>Tok događaja:</w:t>
       </w:r>
     </w:p>
     <w:tbl>
       <w:tblPr>
         <w:tblStyle w:val="TableGrid"/>
         <w:tblW w:w="0" w:type="auto"/>
-        <w:tblLook w:val="04A0" w:firstRow="1" w:lastRow="0" w:firstColumn="1" w:lastColumn="0" w:noHBand="0" w:noVBand="1"/>
+        <w:tblLook w:val="04A0"/>
       </w:tblPr>
       <w:tblGrid>
         <w:gridCol w:w="4788"/>
@@ -3487,11 +3929,13 @@
             <w:pPr>
               <w:jc w:val="center"/>
               <w:rPr>
-                <w:lang w:val="bs-Latn-BA"/>
-              </w:rPr>
-            </w:pPr>
-            <w:r>
-              <w:rPr>
+                <w:b/>
+                <w:lang w:val="bs-Latn-BA"/>
+              </w:rPr>
+            </w:pPr>
+            <w:r>
+              <w:rPr>
+                <w:b/>
                 <w:lang w:val="bs-Latn-BA"/>
               </w:rPr>
               <w:t>Korisnik</w:t>
@@ -3506,11 +3950,13 @@
             <w:pPr>
               <w:jc w:val="center"/>
               <w:rPr>
-                <w:lang w:val="bs-Latn-BA"/>
-              </w:rPr>
-            </w:pPr>
-            <w:r>
-              <w:rPr>
+                <w:b/>
+                <w:lang w:val="bs-Latn-BA"/>
+              </w:rPr>
+            </w:pPr>
+            <w:r>
+              <w:rPr>
+                <w:b/>
                 <w:lang w:val="bs-Latn-BA"/>
               </w:rPr>
               <w:t>Residence Inn</w:t>
@@ -3577,11 +4023,19 @@
     <w:p>
       <w:pPr>
         <w:rPr>
-          <w:lang w:val="bs-Latn-BA"/>
-        </w:rPr>
-      </w:pPr>
-      <w:r>
-        <w:rPr>
+          <w:b/>
+          <w:i/>
+          <w:sz w:val="24"/>
+          <w:u w:val="single"/>
+          <w:lang w:val="bs-Latn-BA"/>
+        </w:rPr>
+      </w:pPr>
+      <w:r>
+        <w:rPr>
+          <w:b/>
+          <w:i/>
+          <w:sz w:val="24"/>
+          <w:u w:val="single"/>
           <w:lang w:val="bs-Latn-BA"/>
         </w:rPr>
         <w:lastRenderedPageBreak/>
@@ -3596,6 +4050,7 @@
       </w:pPr>
       <w:r>
         <w:rPr>
+          <w:i/>
           <w:u w:val="single"/>
           <w:lang w:val="bs-Latn-BA"/>
         </w:rPr>
@@ -3614,6 +4069,707 @@
         <w:t>Rezervacija smještaja</w:t>
       </w:r>
     </w:p>
+    <w:p>
+      <w:pPr>
+        <w:rPr>
+          <w:lang w:val="bs-Latn-BA"/>
+        </w:rPr>
+      </w:pPr>
+      <w:r>
+        <w:rPr>
+          <w:i/>
+          <w:u w:val="single"/>
+          <w:lang w:val="bs-Latn-BA"/>
+        </w:rPr>
+        <w:t>Opis:</w:t>
+      </w:r>
+      <w:r>
+        <w:rPr>
+          <w:lang w:val="bs-Latn-BA"/>
+        </w:rPr>
+        <w:t xml:space="preserve"> Korisnik vrši rezervaciju odabranog smještaja</w:t>
+      </w:r>
+    </w:p>
+    <w:p>
+      <w:pPr>
+        <w:rPr>
+          <w:lang w:val="bs-Latn-BA"/>
+        </w:rPr>
+      </w:pPr>
+      <w:r>
+        <w:rPr>
+          <w:i/>
+          <w:u w:val="single"/>
+          <w:lang w:val="bs-Latn-BA"/>
+        </w:rPr>
+        <w:t>Glavni tok:</w:t>
+      </w:r>
+      <w:r>
+        <w:rPr>
+          <w:lang w:val="bs-Latn-BA"/>
+        </w:rPr>
+        <w:t xml:space="preserve"> Korisnik uspješno izvršio rezervaciju</w:t>
+      </w:r>
+    </w:p>
+    <w:p>
+      <w:pPr>
+        <w:rPr>
+          <w:lang w:val="bs-Latn-BA"/>
+        </w:rPr>
+      </w:pPr>
+      <w:r>
+        <w:rPr>
+          <w:i/>
+          <w:u w:val="single"/>
+          <w:lang w:val="bs-Latn-BA"/>
+        </w:rPr>
+        <w:t>Preduvjet:</w:t>
+      </w:r>
+      <w:r>
+        <w:rPr>
+          <w:lang w:val="bs-Latn-BA"/>
+        </w:rPr>
+        <w:t xml:space="preserve"> Korisnik ima pristup informacijama o smještaju </w:t>
+      </w:r>
+    </w:p>
+    <w:p>
+      <w:pPr>
+        <w:rPr>
+          <w:b/>
+          <w:i/>
+          <w:u w:val="single"/>
+          <w:lang w:val="bs-Latn-BA"/>
+        </w:rPr>
+      </w:pPr>
+      <w:r>
+        <w:rPr>
+          <w:b/>
+          <w:i/>
+          <w:u w:val="single"/>
+          <w:lang w:val="bs-Latn-BA"/>
+        </w:rPr>
+        <w:t>Tok događaja:</w:t>
+      </w:r>
+    </w:p>
+    <w:tbl>
+      <w:tblPr>
+        <w:tblStyle w:val="TableGrid"/>
+        <w:tblW w:w="0" w:type="auto"/>
+        <w:tblLook w:val="04A0"/>
+      </w:tblPr>
+      <w:tblGrid>
+        <w:gridCol w:w="4788"/>
+        <w:gridCol w:w="4788"/>
+      </w:tblGrid>
+      <w:tr>
+        <w:tc>
+          <w:tcPr>
+            <w:tcW w:w="4788" w:type="dxa"/>
+          </w:tcPr>
+          <w:p>
+            <w:pPr>
+              <w:jc w:val="center"/>
+              <w:rPr>
+                <w:b/>
+                <w:lang w:val="bs-Latn-BA"/>
+              </w:rPr>
+            </w:pPr>
+            <w:r>
+              <w:rPr>
+                <w:b/>
+                <w:lang w:val="bs-Latn-BA"/>
+              </w:rPr>
+              <w:t>Korisnik</w:t>
+            </w:r>
+          </w:p>
+        </w:tc>
+        <w:tc>
+          <w:tcPr>
+            <w:tcW w:w="4788" w:type="dxa"/>
+          </w:tcPr>
+          <w:p>
+            <w:pPr>
+              <w:jc w:val="center"/>
+              <w:rPr>
+                <w:b/>
+                <w:lang w:val="bs-Latn-BA"/>
+              </w:rPr>
+            </w:pPr>
+            <w:r>
+              <w:rPr>
+                <w:b/>
+                <w:lang w:val="bs-Latn-BA"/>
+              </w:rPr>
+              <w:t>Residence Inn</w:t>
+            </w:r>
+          </w:p>
+        </w:tc>
+      </w:tr>
+      <w:tr>
+        <w:tc>
+          <w:tcPr>
+            <w:tcW w:w="4788" w:type="dxa"/>
+          </w:tcPr>
+          <w:p>
+            <w:pPr>
+              <w:rPr>
+                <w:lang w:val="bs-Latn-BA"/>
+              </w:rPr>
+            </w:pPr>
+            <w:r>
+              <w:rPr>
+                <w:lang w:val="bs-Latn-BA"/>
+              </w:rPr>
+              <w:t>1. Korisnik sa liste smještaja odabere odgovarajući</w:t>
+            </w:r>
+          </w:p>
+        </w:tc>
+        <w:tc>
+          <w:tcPr>
+            <w:tcW w:w="4788" w:type="dxa"/>
+          </w:tcPr>
+          <w:p>
+            <w:pPr>
+              <w:rPr>
+                <w:lang w:val="bs-Latn-BA"/>
+              </w:rPr>
+            </w:pPr>
+          </w:p>
+        </w:tc>
+      </w:tr>
+      <w:tr>
+        <w:tc>
+          <w:tcPr>
+            <w:tcW w:w="4788" w:type="dxa"/>
+          </w:tcPr>
+          <w:p>
+            <w:pPr>
+              <w:rPr>
+                <w:lang w:val="bs-Latn-BA"/>
+              </w:rPr>
+            </w:pPr>
+            <w:r>
+              <w:rPr>
+                <w:lang w:val="bs-Latn-BA"/>
+              </w:rPr>
+              <w:t>2. Korisnik klika na button "Rezervacija"</w:t>
+            </w:r>
+          </w:p>
+        </w:tc>
+        <w:tc>
+          <w:tcPr>
+            <w:tcW w:w="4788" w:type="dxa"/>
+          </w:tcPr>
+          <w:p>
+            <w:pPr>
+              <w:rPr>
+                <w:lang w:val="bs-Latn-BA"/>
+              </w:rPr>
+            </w:pPr>
+            <w:r>
+              <w:rPr>
+                <w:lang w:val="bs-Latn-BA"/>
+              </w:rPr>
+              <w:t>3. Sistem prikazuje korisniku polja za unos informacija o kartici za online plaćanje rezervacije</w:t>
+            </w:r>
+          </w:p>
+        </w:tc>
+      </w:tr>
+      <w:tr>
+        <w:tc>
+          <w:tcPr>
+            <w:tcW w:w="4788" w:type="dxa"/>
+          </w:tcPr>
+          <w:p>
+            <w:pPr>
+              <w:rPr>
+                <w:lang w:val="bs-Latn-BA"/>
+              </w:rPr>
+            </w:pPr>
+            <w:r>
+              <w:rPr>
+                <w:lang w:val="bs-Latn-BA"/>
+              </w:rPr>
+              <w:t>4. Korisnik unosi informacije o kartici</w:t>
+            </w:r>
+          </w:p>
+        </w:tc>
+        <w:tc>
+          <w:tcPr>
+            <w:tcW w:w="4788" w:type="dxa"/>
+          </w:tcPr>
+          <w:p>
+            <w:pPr>
+              <w:rPr>
+                <w:lang w:val="bs-Latn-BA"/>
+              </w:rPr>
+            </w:pPr>
+          </w:p>
+        </w:tc>
+      </w:tr>
+      <w:tr>
+        <w:tc>
+          <w:tcPr>
+            <w:tcW w:w="4788" w:type="dxa"/>
+          </w:tcPr>
+          <w:p>
+            <w:pPr>
+              <w:rPr>
+                <w:lang w:val="bs-Latn-BA"/>
+              </w:rPr>
+            </w:pPr>
+            <w:r>
+              <w:rPr>
+                <w:lang w:val="bs-Latn-BA"/>
+              </w:rPr>
+              <w:t>5. Korisnik klika na button "Plati"</w:t>
+            </w:r>
+          </w:p>
+        </w:tc>
+        <w:tc>
+          <w:tcPr>
+            <w:tcW w:w="4788" w:type="dxa"/>
+          </w:tcPr>
+          <w:p>
+            <w:pPr>
+              <w:rPr>
+                <w:lang w:val="bs-Latn-BA"/>
+              </w:rPr>
+            </w:pPr>
+            <w:r>
+              <w:rPr>
+                <w:lang w:val="bs-Latn-BA"/>
+              </w:rPr>
+              <w:t>6. Sistem korisniku šalje poruku da potvrdi rezervaciju</w:t>
+            </w:r>
+          </w:p>
+        </w:tc>
+      </w:tr>
+      <w:tr>
+        <w:tc>
+          <w:tcPr>
+            <w:tcW w:w="4788" w:type="dxa"/>
+          </w:tcPr>
+          <w:p>
+            <w:pPr>
+              <w:rPr>
+                <w:lang w:val="bs-Latn-BA"/>
+              </w:rPr>
+            </w:pPr>
+          </w:p>
+        </w:tc>
+        <w:tc>
+          <w:tcPr>
+            <w:tcW w:w="4788" w:type="dxa"/>
+          </w:tcPr>
+          <w:p>
+            <w:pPr>
+              <w:rPr>
+                <w:lang w:val="bs-Latn-BA"/>
+              </w:rPr>
+            </w:pPr>
+            <w:r>
+              <w:rPr>
+                <w:lang w:val="bs-Latn-BA"/>
+              </w:rPr>
+              <w:t xml:space="preserve"> 7. Korisnik potvrdi rezervaciju</w:t>
+            </w:r>
+          </w:p>
+        </w:tc>
+      </w:tr>
+      <w:tr>
+        <w:tc>
+          <w:tcPr>
+            <w:tcW w:w="4788" w:type="dxa"/>
+          </w:tcPr>
+          <w:p>
+            <w:pPr>
+              <w:rPr>
+                <w:lang w:val="bs-Latn-BA"/>
+              </w:rPr>
+            </w:pPr>
+            <w:r>
+              <w:rPr>
+                <w:lang w:val="bs-Latn-BA"/>
+              </w:rPr>
+              <w:t>8. Sistem šalje potvrdu o uspješnom plaćanju rezervacije</w:t>
+            </w:r>
+          </w:p>
+        </w:tc>
+        <w:tc>
+          <w:tcPr>
+            <w:tcW w:w="4788" w:type="dxa"/>
+          </w:tcPr>
+          <w:p>
+            <w:pPr>
+              <w:rPr>
+                <w:lang w:val="bs-Latn-BA"/>
+              </w:rPr>
+            </w:pPr>
+          </w:p>
+        </w:tc>
+      </w:tr>
+    </w:tbl>
+    <w:p>
+      <w:pPr>
+        <w:rPr>
+          <w:lang w:val="bs-Latn-BA"/>
+        </w:rPr>
+      </w:pPr>
+    </w:p>
+    <w:p>
+      <w:pPr>
+        <w:rPr>
+          <w:lang w:val="bs-Latn-BA"/>
+        </w:rPr>
+      </w:pPr>
+      <w:r>
+        <w:rPr>
+          <w:i/>
+          <w:u w:val="single"/>
+          <w:lang w:val="bs-Latn-BA"/>
+        </w:rPr>
+        <w:t>Alternativni tok 1:</w:t>
+      </w:r>
+      <w:r>
+        <w:rPr>
+          <w:lang w:val="bs-Latn-BA"/>
+        </w:rPr>
+        <w:t xml:space="preserve"> Korisnik odustane od rezervacije smještaja</w:t>
+      </w:r>
+    </w:p>
+    <w:p>
+      <w:pPr>
+        <w:rPr>
+          <w:lang w:val="bs-Latn-BA"/>
+        </w:rPr>
+      </w:pPr>
+      <w:r>
+        <w:rPr>
+          <w:i/>
+          <w:u w:val="single"/>
+          <w:lang w:val="bs-Latn-BA"/>
+        </w:rPr>
+        <w:t>Preduvjet:</w:t>
+      </w:r>
+      <w:r>
+        <w:rPr>
+          <w:lang w:val="bs-Latn-BA"/>
+        </w:rPr>
+        <w:t xml:space="preserve"> Korisnik u koraku </w:t>
+      </w:r>
+      <w:r>
+        <w:rPr>
+          <w:lang w:val="bs-Latn-BA"/>
+        </w:rPr>
+        <w:t>7. odustane od rezervacije</w:t>
+      </w:r>
+    </w:p>
+    <w:p>
+      <w:pPr>
+        <w:rPr>
+          <w:b/>
+          <w:i/>
+          <w:u w:val="single"/>
+          <w:lang w:val="bs-Latn-BA"/>
+        </w:rPr>
+      </w:pPr>
+      <w:r>
+        <w:rPr>
+          <w:b/>
+          <w:i/>
+          <w:u w:val="single"/>
+          <w:lang w:val="bs-Latn-BA"/>
+        </w:rPr>
+        <w:t xml:space="preserve">Tok događaja: </w:t>
+      </w:r>
+    </w:p>
+    <w:tbl>
+      <w:tblPr>
+        <w:tblStyle w:val="TableGrid"/>
+        <w:tblW w:w="0" w:type="auto"/>
+        <w:tblLook w:val="04A0"/>
+      </w:tblPr>
+      <w:tblGrid>
+        <w:gridCol w:w="4788"/>
+        <w:gridCol w:w="4788"/>
+      </w:tblGrid>
+      <w:tr>
+        <w:tc>
+          <w:tcPr>
+            <w:tcW w:w="4788" w:type="dxa"/>
+          </w:tcPr>
+          <w:p>
+            <w:pPr>
+              <w:jc w:val="center"/>
+              <w:rPr>
+                <w:b/>
+                <w:lang w:val="bs-Latn-BA"/>
+              </w:rPr>
+            </w:pPr>
+            <w:r>
+              <w:rPr>
+                <w:b/>
+                <w:lang w:val="bs-Latn-BA"/>
+              </w:rPr>
+              <w:t>Korisnik</w:t>
+            </w:r>
+          </w:p>
+        </w:tc>
+        <w:tc>
+          <w:tcPr>
+            <w:tcW w:w="4788" w:type="dxa"/>
+          </w:tcPr>
+          <w:p>
+            <w:pPr>
+              <w:jc w:val="center"/>
+              <w:rPr>
+                <w:b/>
+                <w:lang w:val="bs-Latn-BA"/>
+              </w:rPr>
+            </w:pPr>
+            <w:r>
+              <w:rPr>
+                <w:b/>
+                <w:lang w:val="bs-Latn-BA"/>
+              </w:rPr>
+              <w:t>Residence Inn</w:t>
+            </w:r>
+          </w:p>
+        </w:tc>
+      </w:tr>
+      <w:tr>
+        <w:tc>
+          <w:tcPr>
+            <w:tcW w:w="4788" w:type="dxa"/>
+          </w:tcPr>
+          <w:p>
+            <w:pPr>
+              <w:rPr>
+                <w:lang w:val="bs-Latn-BA"/>
+              </w:rPr>
+            </w:pPr>
+            <w:r>
+              <w:rPr>
+                <w:lang w:val="bs-Latn-BA"/>
+              </w:rPr>
+              <w:t>1. Korisnik ne potvrdi rezervaciju</w:t>
+            </w:r>
+          </w:p>
+        </w:tc>
+        <w:tc>
+          <w:tcPr>
+            <w:tcW w:w="4788" w:type="dxa"/>
+          </w:tcPr>
+          <w:p>
+            <w:pPr>
+              <w:rPr>
+                <w:lang w:val="bs-Latn-BA"/>
+              </w:rPr>
+            </w:pPr>
+            <w:r>
+              <w:rPr>
+                <w:lang w:val="bs-Latn-BA"/>
+              </w:rPr>
+              <w:t>2. Sistem vraća fokus korisnika na informacije o odabranom smještaju</w:t>
+            </w:r>
+          </w:p>
+        </w:tc>
+      </w:tr>
+    </w:tbl>
+    <w:p>
+      <w:pPr>
+        <w:rPr>
+          <w:lang w:val="bs-Latn-BA"/>
+        </w:rPr>
+      </w:pPr>
+    </w:p>
+    <w:p>
+      <w:pPr>
+        <w:rPr>
+          <w:lang w:val="bs-Latn-BA"/>
+        </w:rPr>
+      </w:pPr>
+      <w:r>
+        <w:rPr>
+          <w:i/>
+          <w:u w:val="single"/>
+          <w:lang w:val="bs-Latn-BA"/>
+        </w:rPr>
+        <w:t>Alternativni tok 2:</w:t>
+      </w:r>
+      <w:r>
+        <w:rPr>
+          <w:lang w:val="bs-Latn-BA"/>
+        </w:rPr>
+        <w:t xml:space="preserve"> Korisnik unese pogrešne informacije o kartici</w:t>
+      </w:r>
+    </w:p>
+    <w:p>
+      <w:pPr>
+        <w:rPr>
+          <w:lang w:val="bs-Latn-BA"/>
+        </w:rPr>
+      </w:pPr>
+      <w:r>
+        <w:rPr>
+          <w:i/>
+          <w:u w:val="single"/>
+          <w:lang w:val="bs-Latn-BA"/>
+        </w:rPr>
+        <w:t>Preduvjet:</w:t>
+      </w:r>
+      <w:r>
+        <w:rPr>
+          <w:lang w:val="bs-Latn-BA"/>
+        </w:rPr>
+        <w:t xml:space="preserve"> Korisnik u koraku 5. pogrešno unosi informacije</w:t>
+      </w:r>
+    </w:p>
+    <w:p>
+      <w:pPr>
+        <w:rPr>
+          <w:b/>
+          <w:i/>
+          <w:u w:val="single"/>
+          <w:lang w:val="bs-Latn-BA"/>
+        </w:rPr>
+      </w:pPr>
+      <w:r>
+        <w:rPr>
+          <w:b/>
+          <w:i/>
+          <w:u w:val="single"/>
+          <w:lang w:val="bs-Latn-BA"/>
+        </w:rPr>
+        <w:t>Tok događaja:</w:t>
+      </w:r>
+    </w:p>
+    <w:tbl>
+      <w:tblPr>
+        <w:tblStyle w:val="TableGrid"/>
+        <w:tblW w:w="0" w:type="auto"/>
+        <w:tblLook w:val="04A0"/>
+      </w:tblPr>
+      <w:tblGrid>
+        <w:gridCol w:w="4788"/>
+        <w:gridCol w:w="4788"/>
+      </w:tblGrid>
+      <w:tr>
+        <w:tc>
+          <w:tcPr>
+            <w:tcW w:w="4788" w:type="dxa"/>
+          </w:tcPr>
+          <w:p>
+            <w:pPr>
+              <w:jc w:val="center"/>
+              <w:rPr>
+                <w:b/>
+                <w:lang w:val="bs-Latn-BA"/>
+              </w:rPr>
+            </w:pPr>
+            <w:r>
+              <w:rPr>
+                <w:b/>
+                <w:lang w:val="bs-Latn-BA"/>
+              </w:rPr>
+              <w:t>Korisnik</w:t>
+            </w:r>
+          </w:p>
+        </w:tc>
+        <w:tc>
+          <w:tcPr>
+            <w:tcW w:w="4788" w:type="dxa"/>
+          </w:tcPr>
+          <w:p>
+            <w:pPr>
+              <w:jc w:val="center"/>
+              <w:rPr>
+                <w:b/>
+                <w:lang w:val="bs-Latn-BA"/>
+              </w:rPr>
+            </w:pPr>
+            <w:r>
+              <w:rPr>
+                <w:b/>
+                <w:lang w:val="bs-Latn-BA"/>
+              </w:rPr>
+              <w:t>Residence Inn</w:t>
+            </w:r>
+          </w:p>
+        </w:tc>
+      </w:tr>
+      <w:tr>
+        <w:tc>
+          <w:tcPr>
+            <w:tcW w:w="4788" w:type="dxa"/>
+          </w:tcPr>
+          <w:p>
+            <w:pPr>
+              <w:rPr>
+                <w:lang w:val="bs-Latn-BA"/>
+              </w:rPr>
+            </w:pPr>
+            <w:r>
+              <w:rPr>
+                <w:lang w:val="bs-Latn-BA"/>
+              </w:rPr>
+              <w:t>1. Korisnik unosi pogrešne informacije o kartici</w:t>
+            </w:r>
+          </w:p>
+        </w:tc>
+        <w:tc>
+          <w:tcPr>
+            <w:tcW w:w="4788" w:type="dxa"/>
+          </w:tcPr>
+          <w:p>
+            <w:pPr>
+              <w:rPr>
+                <w:lang w:val="bs-Latn-BA"/>
+              </w:rPr>
+            </w:pPr>
+            <w:r>
+              <w:rPr>
+                <w:lang w:val="bs-Latn-BA"/>
+              </w:rPr>
+              <w:t>2. Sistem obavijesti korisnika da su informacije pogrešne i zatraži ponovni unos</w:t>
+            </w:r>
+          </w:p>
+        </w:tc>
+      </w:tr>
+      <w:tr>
+        <w:tc>
+          <w:tcPr>
+            <w:tcW w:w="4788" w:type="dxa"/>
+          </w:tcPr>
+          <w:p>
+            <w:pPr>
+              <w:rPr>
+                <w:lang w:val="bs-Latn-BA"/>
+              </w:rPr>
+            </w:pPr>
+            <w:r>
+              <w:rPr>
+                <w:lang w:val="bs-Latn-BA"/>
+              </w:rPr>
+              <w:t>3. Ukoliko korisnik ispravno unese informacije o kartici ide se na korak 5. glavnog toka, ukoliko ne vraća se na korak 2. alternativnog toka</w:t>
+            </w:r>
+          </w:p>
+        </w:tc>
+        <w:tc>
+          <w:tcPr>
+            <w:tcW w:w="4788" w:type="dxa"/>
+          </w:tcPr>
+          <w:p>
+            <w:pPr>
+              <w:rPr>
+                <w:lang w:val="bs-Latn-BA"/>
+              </w:rPr>
+            </w:pPr>
+          </w:p>
+        </w:tc>
+      </w:tr>
+    </w:tbl>
     <w:p>
       <w:pPr>
         <w:rPr>
@@ -3689,11 +4845,19 @@
     <w:p>
       <w:pPr>
         <w:rPr>
-          <w:lang w:val="bs-Latn-BA"/>
-        </w:rPr>
-      </w:pPr>
-      <w:r>
-        <w:rPr>
+          <w:b/>
+          <w:i/>
+          <w:sz w:val="24"/>
+          <w:u w:val="single"/>
+          <w:lang w:val="bs-Latn-BA"/>
+        </w:rPr>
+      </w:pPr>
+      <w:r>
+        <w:rPr>
+          <w:b/>
+          <w:i/>
+          <w:sz w:val="24"/>
+          <w:u w:val="single"/>
           <w:lang w:val="bs-Latn-BA"/>
         </w:rPr>
         <w:lastRenderedPageBreak/>
@@ -3708,6 +4872,7 @@
       </w:pPr>
       <w:r>
         <w:rPr>
+          <w:i/>
           <w:u w:val="single"/>
           <w:lang w:val="bs-Latn-BA"/>
         </w:rPr>
@@ -3734,6 +4899,213 @@
       </w:pPr>
       <w:r>
         <w:rPr>
+          <w:i/>
+          <w:u w:val="single"/>
+          <w:lang w:val="bs-Latn-BA"/>
+        </w:rPr>
+        <w:t>Opis:</w:t>
+      </w:r>
+      <w:r>
+        <w:rPr>
+          <w:lang w:val="bs-Latn-BA"/>
+        </w:rPr>
+        <w:t xml:space="preserve"> Korisnik pregleda informacije o određenom smještaju</w:t>
+      </w:r>
+    </w:p>
+    <w:p>
+      <w:pPr>
+        <w:rPr>
+          <w:lang w:val="bs-Latn-BA"/>
+        </w:rPr>
+      </w:pPr>
+      <w:r>
+        <w:rPr>
+          <w:i/>
+          <w:u w:val="single"/>
+          <w:lang w:val="bs-Latn-BA"/>
+        </w:rPr>
+        <w:t>Glavni tok:</w:t>
+      </w:r>
+      <w:r>
+        <w:rPr>
+          <w:lang w:val="bs-Latn-BA"/>
+        </w:rPr>
+        <w:t xml:space="preserve"> Korisnik pristupa informacijama o smještaju</w:t>
+      </w:r>
+    </w:p>
+    <w:p>
+      <w:pPr>
+        <w:rPr>
+          <w:lang w:val="bs-Latn-BA"/>
+        </w:rPr>
+      </w:pPr>
+      <w:r>
+        <w:rPr>
+          <w:i/>
+          <w:u w:val="single"/>
+          <w:lang w:val="bs-Latn-BA"/>
+        </w:rPr>
+        <w:t>Preduvjet:</w:t>
+      </w:r>
+      <w:r>
+        <w:rPr>
+          <w:lang w:val="bs-Latn-BA"/>
+        </w:rPr>
+        <w:t xml:space="preserve"> Korisnik ima pristup listi smještaja i bira određeni smještaj</w:t>
+      </w:r>
+    </w:p>
+    <w:p>
+      <w:pPr>
+        <w:rPr>
+          <w:b/>
+          <w:i/>
+          <w:u w:val="single"/>
+          <w:lang w:val="bs-Latn-BA"/>
+        </w:rPr>
+      </w:pPr>
+      <w:r>
+        <w:rPr>
+          <w:b/>
+          <w:i/>
+          <w:u w:val="single"/>
+          <w:lang w:val="bs-Latn-BA"/>
+        </w:rPr>
+        <w:t>Tok događaja:</w:t>
+      </w:r>
+    </w:p>
+    <w:tbl>
+      <w:tblPr>
+        <w:tblStyle w:val="TableGrid"/>
+        <w:tblW w:w="0" w:type="auto"/>
+        <w:tblLook w:val="04A0"/>
+      </w:tblPr>
+      <w:tblGrid>
+        <w:gridCol w:w="4788"/>
+        <w:gridCol w:w="4788"/>
+      </w:tblGrid>
+      <w:tr>
+        <w:tc>
+          <w:tcPr>
+            <w:tcW w:w="4788" w:type="dxa"/>
+          </w:tcPr>
+          <w:p>
+            <w:pPr>
+              <w:jc w:val="center"/>
+              <w:rPr>
+                <w:b/>
+                <w:lang w:val="bs-Latn-BA"/>
+              </w:rPr>
+            </w:pPr>
+            <w:r>
+              <w:rPr>
+                <w:b/>
+                <w:lang w:val="bs-Latn-BA"/>
+              </w:rPr>
+              <w:t>Korisnik</w:t>
+            </w:r>
+          </w:p>
+        </w:tc>
+        <w:tc>
+          <w:tcPr>
+            <w:tcW w:w="4788" w:type="dxa"/>
+          </w:tcPr>
+          <w:p>
+            <w:pPr>
+              <w:jc w:val="center"/>
+              <w:rPr>
+                <w:b/>
+                <w:lang w:val="bs-Latn-BA"/>
+              </w:rPr>
+            </w:pPr>
+            <w:r>
+              <w:rPr>
+                <w:b/>
+                <w:lang w:val="bs-Latn-BA"/>
+              </w:rPr>
+              <w:t>Residence Inn</w:t>
+            </w:r>
+          </w:p>
+        </w:tc>
+      </w:tr>
+      <w:tr>
+        <w:tc>
+          <w:tcPr>
+            <w:tcW w:w="4788" w:type="dxa"/>
+          </w:tcPr>
+          <w:p>
+            <w:pPr>
+              <w:rPr>
+                <w:lang w:val="bs-Latn-BA"/>
+              </w:rPr>
+            </w:pPr>
+            <w:r>
+              <w:rPr>
+                <w:lang w:val="bs-Latn-BA"/>
+              </w:rPr>
+              <w:t>1. Korisnik klika na početnu sliku smještaja</w:t>
+            </w:r>
+          </w:p>
+        </w:tc>
+        <w:tc>
+          <w:tcPr>
+            <w:tcW w:w="4788" w:type="dxa"/>
+          </w:tcPr>
+          <w:p>
+            <w:pPr>
+              <w:rPr>
+                <w:lang w:val="bs-Latn-BA"/>
+              </w:rPr>
+            </w:pPr>
+            <w:r>
+              <w:rPr>
+                <w:lang w:val="bs-Latn-BA"/>
+              </w:rPr>
+              <w:t>2.  Sistem prikazuje informacije o smještaju</w:t>
+            </w:r>
+          </w:p>
+        </w:tc>
+      </w:tr>
+      <w:tr>
+        <w:tc>
+          <w:tcPr>
+            <w:tcW w:w="4788" w:type="dxa"/>
+          </w:tcPr>
+          <w:p>
+            <w:pPr>
+              <w:rPr>
+                <w:lang w:val="bs-Latn-BA"/>
+              </w:rPr>
+            </w:pPr>
+            <w:r>
+              <w:rPr>
+                <w:lang w:val="bs-Latn-BA"/>
+              </w:rPr>
+              <w:t>3. Korisnik pristupa datim informacijama</w:t>
+            </w:r>
+          </w:p>
+        </w:tc>
+        <w:tc>
+          <w:tcPr>
+            <w:tcW w:w="4788" w:type="dxa"/>
+          </w:tcPr>
+          <w:p>
+            <w:pPr>
+              <w:rPr>
+                <w:lang w:val="bs-Latn-BA"/>
+              </w:rPr>
+            </w:pPr>
+          </w:p>
+        </w:tc>
+      </w:tr>
+    </w:tbl>
+    <w:p>
+      <w:pPr>
+        <w:rPr>
+          <w:lang w:val="bs-Latn-BA"/>
+        </w:rPr>
+      </w:pPr>
+      <w:r>
+        <w:rPr>
           <w:lang w:val="bs-Latn-BA"/>
         </w:rPr>
         <w:br w:type="page"/>
@@ -3742,11 +5114,19 @@
     <w:p>
       <w:pPr>
         <w:rPr>
-          <w:lang w:val="bs-Latn-BA"/>
-        </w:rPr>
-      </w:pPr>
-      <w:r>
-        <w:rPr>
+          <w:b/>
+          <w:i/>
+          <w:sz w:val="24"/>
+          <w:u w:val="single"/>
+          <w:lang w:val="bs-Latn-BA"/>
+        </w:rPr>
+      </w:pPr>
+      <w:r>
+        <w:rPr>
+          <w:b/>
+          <w:i/>
+          <w:sz w:val="24"/>
+          <w:u w:val="single"/>
           <w:lang w:val="bs-Latn-BA"/>
         </w:rPr>
         <w:lastRenderedPageBreak/>
@@ -3761,6 +5141,7 @@
       </w:pPr>
       <w:r>
         <w:rPr>
+          <w:i/>
           <w:u w:val="single"/>
           <w:lang w:val="bs-Latn-BA"/>
         </w:rPr>
@@ -3785,6 +5166,233 @@
           <w:lang w:val="bs-Latn-BA"/>
         </w:rPr>
       </w:pPr>
+      <w:r>
+        <w:rPr>
+          <w:i/>
+          <w:u w:val="single"/>
+          <w:lang w:val="bs-Latn-BA"/>
+        </w:rPr>
+        <w:t>Opis:</w:t>
+      </w:r>
+      <w:r>
+        <w:rPr>
+          <w:lang w:val="bs-Latn-BA"/>
+        </w:rPr>
+        <w:t xml:space="preserve"> Korisnik pregleda listu najnovijih ponuđenih smještaja</w:t>
+      </w:r>
+    </w:p>
+    <w:p>
+      <w:pPr>
+        <w:rPr>
+          <w:lang w:val="bs-Latn-BA"/>
+        </w:rPr>
+      </w:pPr>
+      <w:r>
+        <w:rPr>
+          <w:i/>
+          <w:u w:val="single"/>
+          <w:lang w:val="bs-Latn-BA"/>
+        </w:rPr>
+        <w:t>Glavni tok:</w:t>
+      </w:r>
+      <w:r>
+        <w:rPr>
+          <w:lang w:val="bs-Latn-BA"/>
+        </w:rPr>
+        <w:t xml:space="preserve"> Korisnik na početnoj stranici pristupa smještajima</w:t>
+      </w:r>
+    </w:p>
+    <w:p>
+      <w:pPr>
+        <w:rPr>
+          <w:lang w:val="bs-Latn-BA"/>
+        </w:rPr>
+      </w:pPr>
+      <w:r>
+        <w:rPr>
+          <w:i/>
+          <w:u w:val="single"/>
+          <w:lang w:val="bs-Latn-BA"/>
+        </w:rPr>
+        <w:t>Preduvjet:</w:t>
+      </w:r>
+      <w:r>
+        <w:rPr>
+          <w:lang w:val="bs-Latn-BA"/>
+        </w:rPr>
+        <w:t xml:space="preserve"> Korisnik ima pristup web-interfejsu i početnoj strani aplikacije</w:t>
+      </w:r>
+    </w:p>
+    <w:p>
+      <w:pPr>
+        <w:rPr>
+          <w:b/>
+          <w:i/>
+          <w:u w:val="single"/>
+          <w:lang w:val="bs-Latn-BA"/>
+        </w:rPr>
+      </w:pPr>
+      <w:r>
+        <w:rPr>
+          <w:b/>
+          <w:i/>
+          <w:u w:val="single"/>
+          <w:lang w:val="bs-Latn-BA"/>
+        </w:rPr>
+        <w:t>Tok događaja:</w:t>
+      </w:r>
+    </w:p>
+    <w:tbl>
+      <w:tblPr>
+        <w:tblStyle w:val="TableGrid"/>
+        <w:tblW w:w="0" w:type="auto"/>
+        <w:tblLook w:val="04A0"/>
+      </w:tblPr>
+      <w:tblGrid>
+        <w:gridCol w:w="4788"/>
+        <w:gridCol w:w="4788"/>
+      </w:tblGrid>
+      <w:tr>
+        <w:tc>
+          <w:tcPr>
+            <w:tcW w:w="4788" w:type="dxa"/>
+          </w:tcPr>
+          <w:p>
+            <w:pPr>
+              <w:jc w:val="center"/>
+              <w:rPr>
+                <w:b/>
+                <w:lang w:val="bs-Latn-BA"/>
+              </w:rPr>
+            </w:pPr>
+            <w:r>
+              <w:rPr>
+                <w:b/>
+                <w:lang w:val="bs-Latn-BA"/>
+              </w:rPr>
+              <w:t>Korisnik</w:t>
+            </w:r>
+          </w:p>
+        </w:tc>
+        <w:tc>
+          <w:tcPr>
+            <w:tcW w:w="4788" w:type="dxa"/>
+          </w:tcPr>
+          <w:p>
+            <w:pPr>
+              <w:jc w:val="center"/>
+              <w:rPr>
+                <w:b/>
+                <w:lang w:val="bs-Latn-BA"/>
+              </w:rPr>
+            </w:pPr>
+            <w:r>
+              <w:rPr>
+                <w:b/>
+                <w:lang w:val="bs-Latn-BA"/>
+              </w:rPr>
+              <w:t>Residence Inn</w:t>
+            </w:r>
+          </w:p>
+        </w:tc>
+      </w:tr>
+      <w:tr>
+        <w:tc>
+          <w:tcPr>
+            <w:tcW w:w="4788" w:type="dxa"/>
+          </w:tcPr>
+          <w:p>
+            <w:pPr>
+              <w:rPr>
+                <w:lang w:val="bs-Latn-BA"/>
+              </w:rPr>
+            </w:pPr>
+            <w:r>
+              <w:rPr>
+                <w:lang w:val="bs-Latn-BA"/>
+              </w:rPr>
+              <w:t>1. Korisnik otvara aplikaciju i pristupa početnoj strani</w:t>
+            </w:r>
+          </w:p>
+        </w:tc>
+        <w:tc>
+          <w:tcPr>
+            <w:tcW w:w="4788" w:type="dxa"/>
+          </w:tcPr>
+          <w:p>
+            <w:pPr>
+              <w:rPr>
+                <w:lang w:val="bs-Latn-BA"/>
+              </w:rPr>
+            </w:pPr>
+            <w:r>
+              <w:rPr>
+                <w:lang w:val="bs-Latn-BA"/>
+              </w:rPr>
+              <w:t>2. Sistem nudi listu najnovijih objavljenih smještaja</w:t>
+            </w:r>
+          </w:p>
+        </w:tc>
+      </w:tr>
+      <w:tr>
+        <w:tc>
+          <w:tcPr>
+            <w:tcW w:w="4788" w:type="dxa"/>
+          </w:tcPr>
+          <w:p>
+            <w:pPr>
+              <w:rPr>
+                <w:lang w:val="bs-Latn-BA"/>
+              </w:rPr>
+            </w:pPr>
+            <w:r>
+              <w:rPr>
+                <w:lang w:val="bs-Latn-BA"/>
+              </w:rPr>
+              <w:t>3. Korisnik pregleda ponuđene smještaje</w:t>
+            </w:r>
+          </w:p>
+          <w:p>
+            <w:pPr>
+              <w:rPr>
+                <w:lang w:val="bs-Latn-BA"/>
+              </w:rPr>
+            </w:pPr>
+          </w:p>
+        </w:tc>
+        <w:tc>
+          <w:tcPr>
+            <w:tcW w:w="4788" w:type="dxa"/>
+          </w:tcPr>
+          <w:p>
+            <w:pPr>
+              <w:rPr>
+                <w:lang w:val="bs-Latn-BA"/>
+              </w:rPr>
+            </w:pPr>
+          </w:p>
+        </w:tc>
+      </w:tr>
+    </w:tbl>
+    <w:p>
+      <w:pPr>
+        <w:rPr>
+          <w:lang w:val="bs-Latn-BA"/>
+        </w:rPr>
+      </w:pPr>
+    </w:p>
+    <w:p>
+      <w:pPr>
+        <w:rPr>
+          <w:lang w:val="bs-Latn-BA"/>
+        </w:rPr>
+      </w:pPr>
+      <w:r>
+        <w:rPr>
+          <w:lang w:val="bs-Latn-BA"/>
+        </w:rPr>
+        <w:t xml:space="preserve"> </w:t>
+      </w:r>
     </w:p>
     <w:sectPr>
       <w:pgSz w:w="12240" w:h="15840"/>
@@ -3797,7 +5405,7 @@
 </file>
 
 <file path=word/endnotes.xml><?xml version="1.0" encoding="utf-8"?>
-<w:endnotes xmlns:wpc="http://schemas.microsoft.com/office/word/2010/wordprocessingCanvas" xmlns:mc="http://schemas.openxmlformats.org/markup-compatibility/2006" xmlns:o="urn:schemas-microsoft-com:office:office" xmlns:r="http://schemas.openxmlformats.org/officeDocument/2006/relationships" xmlns:m="http://schemas.openxmlformats.org/officeDocument/2006/math" xmlns:v="urn:schemas-microsoft-com:vml" xmlns:wp14="http://schemas.microsoft.com/office/word/2010/wordprocessingDrawing" xmlns:wp="http://schemas.openxmlformats.org/drawingml/2006/wordprocessingDrawing" xmlns:w10="urn:schemas-microsoft-com:office:word" xmlns:w="http://schemas.openxmlformats.org/wordprocessingml/2006/main" xmlns:w14="http://schemas.microsoft.com/office/word/2010/wordml" xmlns:wpg="http://schemas.microsoft.com/office/word/2010/wordprocessingGroup" xmlns:wpi="http://schemas.microsoft.com/office/word/2010/wordprocessingInk" xmlns:wne="http://schemas.microsoft.com/office/word/2006/wordml" xmlns:wps="http://schemas.microsoft.com/office/word/2010/wordprocessingShape" mc:Ignorable="w14 wp14">
+<w:endnotes xmlns:ve="http://schemas.openxmlformats.org/markup-compatibility/2006" xmlns:o="urn:schemas-microsoft-com:office:office" xmlns:r="http://schemas.openxmlformats.org/officeDocument/2006/relationships" xmlns:m="http://schemas.openxmlformats.org/officeDocument/2006/math" xmlns:v="urn:schemas-microsoft-com:vml" xmlns:wp="http://schemas.openxmlformats.org/drawingml/2006/wordprocessingDrawing" xmlns:w10="urn:schemas-microsoft-com:office:word" xmlns:w="http://schemas.openxmlformats.org/wordprocessingml/2006/main" xmlns:wne="http://schemas.microsoft.com/office/word/2006/wordml">
   <w:endnote w:type="separator" w:id="-1">
     <w:p>
       <w:pPr>
@@ -3822,7 +5430,7 @@
 </file>
 
 <file path=word/footnotes.xml><?xml version="1.0" encoding="utf-8"?>
-<w:footnotes xmlns:wpc="http://schemas.microsoft.com/office/word/2010/wordprocessingCanvas" xmlns:mc="http://schemas.openxmlformats.org/markup-compatibility/2006" xmlns:o="urn:schemas-microsoft-com:office:office" xmlns:r="http://schemas.openxmlformats.org/officeDocument/2006/relationships" xmlns:m="http://schemas.openxmlformats.org/officeDocument/2006/math" xmlns:v="urn:schemas-microsoft-com:vml" xmlns:wp14="http://schemas.microsoft.com/office/word/2010/wordprocessingDrawing" xmlns:wp="http://schemas.openxmlformats.org/drawingml/2006/wordprocessingDrawing" xmlns:w10="urn:schemas-microsoft-com:office:word" xmlns:w="http://schemas.openxmlformats.org/wordprocessingml/2006/main" xmlns:w14="http://schemas.microsoft.com/office/word/2010/wordml" xmlns:wpg="http://schemas.microsoft.com/office/word/2010/wordprocessingGroup" xmlns:wpi="http://schemas.microsoft.com/office/word/2010/wordprocessingInk" xmlns:wne="http://schemas.microsoft.com/office/word/2006/wordml" xmlns:wps="http://schemas.microsoft.com/office/word/2010/wordprocessingShape" mc:Ignorable="w14 wp14">
+<w:footnotes xmlns:ve="http://schemas.openxmlformats.org/markup-compatibility/2006" xmlns:o="urn:schemas-microsoft-com:office:office" xmlns:r="http://schemas.openxmlformats.org/officeDocument/2006/relationships" xmlns:m="http://schemas.openxmlformats.org/officeDocument/2006/math" xmlns:v="urn:schemas-microsoft-com:vml" xmlns:wp="http://schemas.openxmlformats.org/drawingml/2006/wordprocessingDrawing" xmlns:w10="urn:schemas-microsoft-com:office:word" xmlns:w="http://schemas.openxmlformats.org/wordprocessingml/2006/main" xmlns:wne="http://schemas.microsoft.com/office/word/2006/wordml">
   <w:footnote w:type="separator" w:id="-1">
     <w:p>
       <w:pPr>
@@ -3872,7 +5480,7 @@
 </file>
 
 <file path=word/numbering.xml><?xml version="1.0" encoding="utf-8"?>
-<w:numbering xmlns:wpc="http://schemas.microsoft.com/office/word/2010/wordprocessingCanvas" xmlns:mc="http://schemas.openxmlformats.org/markup-compatibility/2006" xmlns:o="urn:schemas-microsoft-com:office:office" xmlns:r="http://schemas.openxmlformats.org/officeDocument/2006/relationships" xmlns:m="http://schemas.openxmlformats.org/officeDocument/2006/math" xmlns:v="urn:schemas-microsoft-com:vml" xmlns:wp14="http://schemas.microsoft.com/office/word/2010/wordprocessingDrawing" xmlns:wp="http://schemas.openxmlformats.org/drawingml/2006/wordprocessingDrawing" xmlns:w10="urn:schemas-microsoft-com:office:word" xmlns:w="http://schemas.openxmlformats.org/wordprocessingml/2006/main" xmlns:w14="http://schemas.microsoft.com/office/word/2010/wordml" xmlns:wpg="http://schemas.microsoft.com/office/word/2010/wordprocessingGroup" xmlns:wpi="http://schemas.microsoft.com/office/word/2010/wordprocessingInk" xmlns:wne="http://schemas.microsoft.com/office/word/2006/wordml" xmlns:wps="http://schemas.microsoft.com/office/word/2010/wordprocessingShape" mc:Ignorable="w14 wp14">
+<w:numbering xmlns:ve="http://schemas.openxmlformats.org/markup-compatibility/2006" xmlns:o="urn:schemas-microsoft-com:office:office" xmlns:r="http://schemas.openxmlformats.org/officeDocument/2006/relationships" xmlns:m="http://schemas.openxmlformats.org/officeDocument/2006/math" xmlns:v="urn:schemas-microsoft-com:vml" xmlns:wp="http://schemas.openxmlformats.org/drawingml/2006/wordprocessingDrawing" xmlns:w10="urn:schemas-microsoft-com:office:word" xmlns:w="http://schemas.openxmlformats.org/wordprocessingml/2006/main" xmlns:wne="http://schemas.microsoft.com/office/word/2006/wordml">
   <w:abstractNum w:abstractNumId="0">
     <w:nsid w:val="4A70747C"/>
     <w:multiLevelType w:val="hybridMultilevel"/>
@@ -3969,7 +5577,7 @@
 </file>
 
 <file path=word/styles.xml><?xml version="1.0" encoding="utf-8"?>
-<w:styles xmlns:mc="http://schemas.openxmlformats.org/markup-compatibility/2006" xmlns:r="http://schemas.openxmlformats.org/officeDocument/2006/relationships" xmlns:w="http://schemas.openxmlformats.org/wordprocessingml/2006/main" xmlns:w14="http://schemas.microsoft.com/office/word/2010/wordml" mc:Ignorable="w14">
+<w:styles xmlns:r="http://schemas.openxmlformats.org/officeDocument/2006/relationships" xmlns:w="http://schemas.openxmlformats.org/wordprocessingml/2006/main">
   <w:docDefaults>
     <w:rPrDefault>
       <w:rPr>
@@ -4140,6 +5748,7 @@
     <w:uiPriority w:val="99"/>
     <w:semiHidden/>
     <w:unhideWhenUsed/>
+    <w:qFormat/>
     <w:tblPr>
       <w:tblInd w:w="0" w:type="dxa"/>
       <w:tblCellMar>
@@ -4713,7 +6322,7 @@
 </file>
 
 <file path=customXml/itemProps1.xml><?xml version="1.0" encoding="utf-8"?>
-<ds:datastoreItem xmlns:ds="http://schemas.openxmlformats.org/officeDocument/2006/customXml" ds:itemID="{D3C401FA-BC62-4422-B6EF-8B4D62E47D3D}">
+<ds:datastoreItem xmlns:ds="http://schemas.openxmlformats.org/officeDocument/2006/customXml" ds:itemID="{D6A70F62-D3F3-4B1B-9F0A-942F643FF0DD}">
   <ds:schemaRefs>
     <ds:schemaRef ds:uri="http://schemas.openxmlformats.org/officeDocument/2006/bibliography"/>
   </ds:schemaRefs>

</xml_diff>

<commit_message>
Dodani scenarij 6, 8 i 9, formatiran dokument
</commit_message>
<xml_diff>
--- a/Scenarij.docx
+++ b/Scenarij.docx
@@ -31,6 +31,16 @@
           <w:lang w:val="bs-Latn-BA"/>
         </w:rPr>
         <w:t xml:space="preserve"> 1.</w:t>
+      </w:r>
+      <w:r>
+        <w:rPr>
+          <w:b/>
+          <w:i/>
+          <w:sz w:val="24"/>
+          <w:u w:val="single"/>
+          <w:lang w:val="bs-Latn-BA"/>
+        </w:rPr>
+        <w:t xml:space="preserve"> </w:t>
       </w:r>
     </w:p>
     <w:p>
@@ -6322,7 +6332,7 @@
 </file>
 
 <file path=customXml/itemProps1.xml><?xml version="1.0" encoding="utf-8"?>
-<ds:datastoreItem xmlns:ds="http://schemas.openxmlformats.org/officeDocument/2006/customXml" ds:itemID="{D6A70F62-D3F3-4B1B-9F0A-942F643FF0DD}">
+<ds:datastoreItem xmlns:ds="http://schemas.openxmlformats.org/officeDocument/2006/customXml" ds:itemID="{DD2DA872-A28D-44D0-942E-D300D182D377}">
   <ds:schemaRefs>
     <ds:schemaRef ds:uri="http://schemas.openxmlformats.org/officeDocument/2006/bibliography"/>
   </ds:schemaRefs>

</xml_diff>